<commit_message>
Task 3 - Requirements
</commit_message>
<xml_diff>
--- a/doc/CS2/task3/CS2-task3.docx
+++ b/doc/CS2/task3/CS2-task3.docx
@@ -1,6 +1,6 @@
 
 <file path=word/document.xml><?xml version="1.0" encoding="utf-8"?>
-<w:document xmlns:wpc="http://schemas.microsoft.com/office/word/2010/wordprocessingCanvas" xmlns:mc="http://schemas.openxmlformats.org/markup-compatibility/2006" xmlns:o="urn:schemas-microsoft-com:office:office" xmlns:r="http://schemas.openxmlformats.org/officeDocument/2006/relationships" xmlns:m="http://schemas.openxmlformats.org/officeDocument/2006/math" xmlns:v="urn:schemas-microsoft-com:vml" xmlns:wp14="http://schemas.microsoft.com/office/word/2010/wordprocessingDrawing" xmlns:wp="http://schemas.openxmlformats.org/drawingml/2006/wordprocessingDrawing" xmlns:w10="urn:schemas-microsoft-com:office:word" xmlns:w="http://schemas.openxmlformats.org/wordprocessingml/2006/main" xmlns:w14="http://schemas.microsoft.com/office/word/2010/wordml" xmlns:w15="http://schemas.microsoft.com/office/word/2012/wordml" xmlns:wpg="http://schemas.microsoft.com/office/word/2010/wordprocessingGroup" xmlns:wpi="http://schemas.microsoft.com/office/word/2010/wordprocessingInk" xmlns:wne="http://schemas.microsoft.com/office/word/2006/wordml" xmlns:wps="http://schemas.microsoft.com/office/word/2010/wordprocessingShape" mc:Ignorable="w14 w15 wp14">
+<w:document xmlns:wpc="http://schemas.microsoft.com/office/word/2010/wordprocessingCanvas" xmlns:mo="http://schemas.microsoft.com/office/mac/office/2008/main" xmlns:mc="http://schemas.openxmlformats.org/markup-compatibility/2006" xmlns:mv="urn:schemas-microsoft-com:mac:vml" xmlns:o="urn:schemas-microsoft-com:office:office" xmlns:r="http://schemas.openxmlformats.org/officeDocument/2006/relationships" xmlns:m="http://schemas.openxmlformats.org/officeDocument/2006/math" xmlns:v="urn:schemas-microsoft-com:vml" xmlns:wp14="http://schemas.microsoft.com/office/word/2010/wordprocessingDrawing" xmlns:wp="http://schemas.openxmlformats.org/drawingml/2006/wordprocessingDrawing" xmlns:w10="urn:schemas-microsoft-com:office:word" xmlns:w="http://schemas.openxmlformats.org/wordprocessingml/2006/main" xmlns:w14="http://schemas.microsoft.com/office/word/2010/wordml" xmlns:w15="http://schemas.microsoft.com/office/word/2012/wordml" xmlns:wpg="http://schemas.microsoft.com/office/word/2010/wordprocessingGroup" xmlns:wpi="http://schemas.microsoft.com/office/word/2010/wordprocessingInk" xmlns:wne="http://schemas.microsoft.com/office/word/2006/wordml" xmlns:wps="http://schemas.microsoft.com/office/word/2010/wordprocessingShape" mc:Ignorable="w14 w15 wp14">
   <w:body>
     <w:p>
       <w:pPr>
@@ -13,21 +13,20 @@
         <w:rPr>
           <w:lang w:val="en-GB"/>
         </w:rPr>
-        <w:t>CS2 Task 3 Requirements</w:t>
+        <w:t xml:space="preserve">CS2 Task 3 </w:t>
       </w:r>
-      <w:bookmarkStart w:id="0" w:name="_GoBack"/>
-      <w:bookmarkEnd w:id="0"/>
-    </w:p>
-    <w:p>
-      <w:pPr>
-        <w:tabs>
-          <w:tab w:val="left" w:pos="284"/>
-        </w:tabs>
-        <w:ind w:left="708" w:hanging="708"/>
+      <w:r>
         <w:rPr>
           <w:lang w:val="en-GB"/>
         </w:rPr>
-      </w:pPr>
+        <w:t xml:space="preserve">- </w:t>
+      </w:r>
+      <w:r>
+        <w:rPr>
+          <w:lang w:val="en-GB"/>
+        </w:rPr>
+        <w:t>Requirements</w:t>
+      </w:r>
     </w:p>
     <w:p>
       <w:pPr>
@@ -74,7 +73,19 @@
               <w:rPr>
                 <w:lang w:val="en-GB"/>
               </w:rPr>
-              <w:t>Functional requirements</w:t>
+              <w:t>User</w:t>
+            </w:r>
+            <w:r>
+              <w:rPr>
+                <w:lang w:val="en-GB"/>
+              </w:rPr>
+              <w:t xml:space="preserve"> R</w:t>
+            </w:r>
+            <w:r>
+              <w:rPr>
+                <w:lang w:val="en-GB"/>
+              </w:rPr>
+              <w:t>equirements</w:t>
             </w:r>
           </w:p>
         </w:tc>
@@ -219,7 +230,7 @@
               <w:rPr>
                 <w:lang w:val="en-GB"/>
               </w:rPr>
-              <w:t>User can turn pump on and off</w:t>
+              <w:t>The user may replace the insulin reservoir with a new reservoir at any time</w:t>
             </w:r>
           </w:p>
         </w:tc>
@@ -270,7 +281,7 @@
               <w:rPr>
                 <w:lang w:val="en-GB"/>
               </w:rPr>
-              <w:t>System</w:t>
+              <w:t>User</w:t>
             </w:r>
           </w:p>
         </w:tc>
@@ -292,13 +303,7 @@
               <w:rPr>
                 <w:lang w:val="en-GB"/>
               </w:rPr>
-              <w:t>Read blood sugar values</w:t>
-            </w:r>
-            <w:r>
-              <w:rPr>
-                <w:lang w:val="en-GB"/>
-              </w:rPr>
-              <w:t xml:space="preserve"> of patient</w:t>
+              <w:t>The user shall be able to see the last dose of insulin that was computed on the display</w:t>
             </w:r>
           </w:p>
         </w:tc>
@@ -348,6 +353,8 @@
               </w:rPr>
               <w:t>System</w:t>
             </w:r>
+            <w:bookmarkStart w:id="0" w:name="_GoBack"/>
+            <w:bookmarkEnd w:id="0"/>
           </w:p>
         </w:tc>
         <w:tc>
@@ -368,237 +375,8 @@
               <w:rPr>
                 <w:lang w:val="en-GB"/>
               </w:rPr>
-              <w:t>Display blood sugar level</w:t>
-            </w:r>
-          </w:p>
-        </w:tc>
-      </w:tr>
-      <w:tr>
-        <w:trPr>
-          <w:cnfStyle w:val="000000100000" w:firstRow="0" w:lastRow="0" w:firstColumn="0" w:lastColumn="0" w:oddVBand="0" w:evenVBand="0" w:oddHBand="1" w:evenHBand="0" w:firstRowFirstColumn="0" w:firstRowLastColumn="0" w:lastRowFirstColumn="0" w:lastRowLastColumn="0"/>
-        </w:trPr>
-        <w:tc>
-          <w:tcPr>
-            <w:cnfStyle w:val="001000000000" w:firstRow="0" w:lastRow="0" w:firstColumn="1" w:lastColumn="0" w:oddVBand="0" w:evenVBand="0" w:oddHBand="0" w:evenHBand="0" w:firstRowFirstColumn="0" w:firstRowLastColumn="0" w:lastRowFirstColumn="0" w:lastRowLastColumn="0"/>
-            <w:tcW w:w="625" w:type="dxa"/>
-          </w:tcPr>
-          <w:p>
-            <w:pPr>
-              <w:tabs>
-                <w:tab w:val="left" w:pos="284"/>
-              </w:tabs>
-              <w:rPr>
-                <w:b w:val="0"/>
-                <w:lang w:val="en-GB"/>
-              </w:rPr>
-            </w:pPr>
-            <w:r>
-              <w:rPr>
-                <w:b w:val="0"/>
-                <w:lang w:val="en-GB"/>
-              </w:rPr>
-              <w:t>4</w:t>
-            </w:r>
-          </w:p>
-        </w:tc>
-        <w:tc>
-          <w:tcPr>
-            <w:tcW w:w="1071" w:type="dxa"/>
-          </w:tcPr>
-          <w:p>
-            <w:pPr>
-              <w:tabs>
-                <w:tab w:val="left" w:pos="284"/>
-              </w:tabs>
-              <w:cnfStyle w:val="000000100000" w:firstRow="0" w:lastRow="0" w:firstColumn="0" w:lastColumn="0" w:oddVBand="0" w:evenVBand="0" w:oddHBand="1" w:evenHBand="0" w:firstRowFirstColumn="0" w:firstRowLastColumn="0" w:lastRowFirstColumn="0" w:lastRowLastColumn="0"/>
-              <w:rPr>
-                <w:lang w:val="en-GB"/>
-              </w:rPr>
-            </w:pPr>
-            <w:r>
-              <w:rPr>
-                <w:lang w:val="en-GB"/>
-              </w:rPr>
-              <w:t>System</w:t>
-            </w:r>
-          </w:p>
-        </w:tc>
-        <w:tc>
-          <w:tcPr>
-            <w:tcW w:w="7366" w:type="dxa"/>
-          </w:tcPr>
-          <w:p>
-            <w:pPr>
-              <w:tabs>
-                <w:tab w:val="left" w:pos="284"/>
-              </w:tabs>
-              <w:cnfStyle w:val="000000100000" w:firstRow="0" w:lastRow="0" w:firstColumn="0" w:lastColumn="0" w:oddVBand="0" w:evenVBand="0" w:oddHBand="1" w:evenHBand="0" w:firstRowFirstColumn="0" w:firstRowLastColumn="0" w:lastRowFirstColumn="0" w:lastRowLastColumn="0"/>
-              <w:rPr>
-                <w:lang w:val="en-GB"/>
-              </w:rPr>
-            </w:pPr>
-            <w:r>
-              <w:rPr>
-                <w:lang w:val="en-GB"/>
-              </w:rPr>
-              <w:t>Administer insulin</w:t>
-            </w:r>
-          </w:p>
-        </w:tc>
-      </w:tr>
-      <w:tr>
-        <w:tc>
-          <w:tcPr>
-            <w:cnfStyle w:val="001000000000" w:firstRow="0" w:lastRow="0" w:firstColumn="1" w:lastColumn="0" w:oddVBand="0" w:evenVBand="0" w:oddHBand="0" w:evenHBand="0" w:firstRowFirstColumn="0" w:firstRowLastColumn="0" w:lastRowFirstColumn="0" w:lastRowLastColumn="0"/>
-            <w:tcW w:w="625" w:type="dxa"/>
-          </w:tcPr>
-          <w:p>
-            <w:pPr>
-              <w:tabs>
-                <w:tab w:val="left" w:pos="284"/>
-              </w:tabs>
-              <w:rPr>
-                <w:b w:val="0"/>
-                <w:lang w:val="en-GB"/>
-              </w:rPr>
-            </w:pPr>
-          </w:p>
-        </w:tc>
-        <w:tc>
-          <w:tcPr>
-            <w:tcW w:w="1071" w:type="dxa"/>
-          </w:tcPr>
-          <w:p>
-            <w:pPr>
-              <w:tabs>
-                <w:tab w:val="left" w:pos="284"/>
-              </w:tabs>
-              <w:cnfStyle w:val="000000000000" w:firstRow="0" w:lastRow="0" w:firstColumn="0" w:lastColumn="0" w:oddVBand="0" w:evenVBand="0" w:oddHBand="0" w:evenHBand="0" w:firstRowFirstColumn="0" w:firstRowLastColumn="0" w:lastRowFirstColumn="0" w:lastRowLastColumn="0"/>
-              <w:rPr>
-                <w:lang w:val="en-GB"/>
-              </w:rPr>
-            </w:pPr>
-          </w:p>
-        </w:tc>
-        <w:tc>
-          <w:tcPr>
-            <w:tcW w:w="7366" w:type="dxa"/>
-          </w:tcPr>
-          <w:p>
-            <w:pPr>
-              <w:tabs>
-                <w:tab w:val="left" w:pos="284"/>
-              </w:tabs>
-              <w:cnfStyle w:val="000000000000" w:firstRow="0" w:lastRow="0" w:firstColumn="0" w:lastColumn="0" w:oddVBand="0" w:evenVBand="0" w:oddHBand="0" w:evenHBand="0" w:firstRowFirstColumn="0" w:firstRowLastColumn="0" w:lastRowFirstColumn="0" w:lastRowLastColumn="0"/>
-              <w:rPr>
-                <w:lang w:val="en-GB"/>
-              </w:rPr>
-            </w:pPr>
-          </w:p>
-        </w:tc>
-      </w:tr>
-      <w:tr>
-        <w:trPr>
-          <w:cnfStyle w:val="000000100000" w:firstRow="0" w:lastRow="0" w:firstColumn="0" w:lastColumn="0" w:oddVBand="0" w:evenVBand="0" w:oddHBand="1" w:evenHBand="0" w:firstRowFirstColumn="0" w:firstRowLastColumn="0" w:lastRowFirstColumn="0" w:lastRowLastColumn="0"/>
-        </w:trPr>
-        <w:tc>
-          <w:tcPr>
-            <w:cnfStyle w:val="001000000000" w:firstRow="0" w:lastRow="0" w:firstColumn="1" w:lastColumn="0" w:oddVBand="0" w:evenVBand="0" w:oddHBand="0" w:evenHBand="0" w:firstRowFirstColumn="0" w:firstRowLastColumn="0" w:lastRowFirstColumn="0" w:lastRowLastColumn="0"/>
-            <w:tcW w:w="625" w:type="dxa"/>
-          </w:tcPr>
-          <w:p>
-            <w:pPr>
-              <w:tabs>
-                <w:tab w:val="left" w:pos="284"/>
-              </w:tabs>
-              <w:rPr>
-                <w:b w:val="0"/>
-                <w:lang w:val="en-GB"/>
-              </w:rPr>
-            </w:pPr>
-          </w:p>
-        </w:tc>
-        <w:tc>
-          <w:tcPr>
-            <w:tcW w:w="1071" w:type="dxa"/>
-          </w:tcPr>
-          <w:p>
-            <w:pPr>
-              <w:tabs>
-                <w:tab w:val="left" w:pos="284"/>
-              </w:tabs>
-              <w:cnfStyle w:val="000000100000" w:firstRow="0" w:lastRow="0" w:firstColumn="0" w:lastColumn="0" w:oddVBand="0" w:evenVBand="0" w:oddHBand="1" w:evenHBand="0" w:firstRowFirstColumn="0" w:firstRowLastColumn="0" w:lastRowFirstColumn="0" w:lastRowLastColumn="0"/>
-              <w:rPr>
-                <w:lang w:val="en-GB"/>
-              </w:rPr>
-            </w:pPr>
-          </w:p>
-        </w:tc>
-        <w:tc>
-          <w:tcPr>
-            <w:tcW w:w="7366" w:type="dxa"/>
-          </w:tcPr>
-          <w:p>
-            <w:pPr>
-              <w:tabs>
-                <w:tab w:val="left" w:pos="284"/>
-              </w:tabs>
-              <w:cnfStyle w:val="000000100000" w:firstRow="0" w:lastRow="0" w:firstColumn="0" w:lastColumn="0" w:oddVBand="0" w:evenVBand="0" w:oddHBand="1" w:evenHBand="0" w:firstRowFirstColumn="0" w:firstRowLastColumn="0" w:lastRowFirstColumn="0" w:lastRowLastColumn="0"/>
-              <w:rPr>
-                <w:lang w:val="en-GB"/>
-              </w:rPr>
-            </w:pPr>
-          </w:p>
-        </w:tc>
-      </w:tr>
-      <w:tr>
-        <w:tc>
-          <w:tcPr>
-            <w:cnfStyle w:val="001000000000" w:firstRow="0" w:lastRow="0" w:firstColumn="1" w:lastColumn="0" w:oddVBand="0" w:evenVBand="0" w:oddHBand="0" w:evenHBand="0" w:firstRowFirstColumn="0" w:firstRowLastColumn="0" w:lastRowFirstColumn="0" w:lastRowLastColumn="0"/>
-            <w:tcW w:w="625" w:type="dxa"/>
-          </w:tcPr>
-          <w:p>
-            <w:pPr>
-              <w:tabs>
-                <w:tab w:val="left" w:pos="284"/>
-              </w:tabs>
-              <w:rPr>
-                <w:b w:val="0"/>
-                <w:lang w:val="en-GB"/>
-              </w:rPr>
-            </w:pPr>
-          </w:p>
-        </w:tc>
-        <w:tc>
-          <w:tcPr>
-            <w:tcW w:w="1071" w:type="dxa"/>
-          </w:tcPr>
-          <w:p>
-            <w:pPr>
-              <w:tabs>
-                <w:tab w:val="left" w:pos="284"/>
-              </w:tabs>
-              <w:cnfStyle w:val="000000000000" w:firstRow="0" w:lastRow="0" w:firstColumn="0" w:lastColumn="0" w:oddVBand="0" w:evenVBand="0" w:oddHBand="0" w:evenHBand="0" w:firstRowFirstColumn="0" w:firstRowLastColumn="0" w:lastRowFirstColumn="0" w:lastRowLastColumn="0"/>
-              <w:rPr>
-                <w:lang w:val="en-GB"/>
-              </w:rPr>
-            </w:pPr>
-          </w:p>
-        </w:tc>
-        <w:tc>
-          <w:tcPr>
-            <w:tcW w:w="7366" w:type="dxa"/>
-          </w:tcPr>
-          <w:p>
-            <w:pPr>
-              <w:tabs>
-                <w:tab w:val="left" w:pos="284"/>
-              </w:tabs>
-              <w:cnfStyle w:val="000000000000" w:firstRow="0" w:lastRow="0" w:firstColumn="0" w:lastColumn="0" w:oddVBand="0" w:evenVBand="0" w:oddHBand="0" w:evenHBand="0" w:firstRowFirstColumn="0" w:firstRowLastColumn="0" w:lastRowFirstColumn="0" w:lastRowLastColumn="0"/>
-              <w:rPr>
-                <w:lang w:val="en-GB"/>
-              </w:rPr>
-            </w:pPr>
+              <w:t>The blood sugar level shall be measured at periodic intervals</w:t>
+            </w:r>
           </w:p>
         </w:tc>
       </w:tr>
@@ -647,13 +425,13 @@
               <w:rPr>
                 <w:lang w:val="en-GB"/>
               </w:rPr>
-              <w:t>Non-functional</w:t>
-            </w:r>
-            <w:r>
-              <w:rPr>
-                <w:lang w:val="en-GB"/>
-              </w:rPr>
-              <w:t xml:space="preserve"> requirements</w:t>
+              <w:t>Functional R</w:t>
+            </w:r>
+            <w:r>
+              <w:rPr>
+                <w:lang w:val="en-GB"/>
+              </w:rPr>
+              <w:t>equirements</w:t>
             </w:r>
           </w:p>
         </w:tc>
@@ -776,7 +554,7 @@
               <w:rPr>
                 <w:lang w:val="en-GB"/>
               </w:rPr>
-              <w:t>System</w:t>
+              <w:t>User</w:t>
             </w:r>
           </w:p>
         </w:tc>
@@ -798,7 +576,7 @@
               <w:rPr>
                 <w:lang w:val="en-GB"/>
               </w:rPr>
-              <w:t>Simple maintenance</w:t>
+              <w:t>User can turn pump on and off</w:t>
             </w:r>
           </w:p>
         </w:tc>
@@ -871,7 +649,13 @@
               <w:rPr>
                 <w:lang w:val="en-GB"/>
               </w:rPr>
-              <w:t>System has to be operational 99.99% of time</w:t>
+              <w:t>Read blood sugar values</w:t>
+            </w:r>
+            <w:r>
+              <w:rPr>
+                <w:lang w:val="en-GB"/>
+              </w:rPr>
+              <w:t xml:space="preserve"> of patient</w:t>
             </w:r>
           </w:p>
         </w:tc>
@@ -892,6 +676,13 @@
                 <w:lang w:val="en-GB"/>
               </w:rPr>
             </w:pPr>
+            <w:r>
+              <w:rPr>
+                <w:b w:val="0"/>
+                <w:lang w:val="en-GB"/>
+              </w:rPr>
+              <w:t>3</w:t>
+            </w:r>
           </w:p>
         </w:tc>
         <w:tc>
@@ -908,6 +699,12 @@
                 <w:lang w:val="en-GB"/>
               </w:rPr>
             </w:pPr>
+            <w:r>
+              <w:rPr>
+                <w:lang w:val="en-GB"/>
+              </w:rPr>
+              <w:t>System</w:t>
+            </w:r>
           </w:p>
         </w:tc>
         <w:tc>
@@ -924,6 +721,12 @@
                 <w:lang w:val="en-GB"/>
               </w:rPr>
             </w:pPr>
+            <w:r>
+              <w:rPr>
+                <w:lang w:val="en-GB"/>
+              </w:rPr>
+              <w:t>Display blood sugar level</w:t>
+            </w:r>
           </w:p>
         </w:tc>
       </w:tr>
@@ -946,6 +749,13 @@
                 <w:lang w:val="en-GB"/>
               </w:rPr>
             </w:pPr>
+            <w:r>
+              <w:rPr>
+                <w:b w:val="0"/>
+                <w:lang w:val="en-GB"/>
+              </w:rPr>
+              <w:t>4</w:t>
+            </w:r>
           </w:p>
         </w:tc>
         <w:tc>
@@ -962,6 +772,12 @@
                 <w:lang w:val="en-GB"/>
               </w:rPr>
             </w:pPr>
+            <w:r>
+              <w:rPr>
+                <w:lang w:val="en-GB"/>
+              </w:rPr>
+              <w:t>System</w:t>
+            </w:r>
           </w:p>
         </w:tc>
         <w:tc>
@@ -978,6 +794,12 @@
                 <w:lang w:val="en-GB"/>
               </w:rPr>
             </w:pPr>
+            <w:r>
+              <w:rPr>
+                <w:lang w:val="en-GB"/>
+              </w:rPr>
+              <w:t>Administer insulin</w:t>
+            </w:r>
           </w:p>
         </w:tc>
       </w:tr>
@@ -997,6 +819,13 @@
                 <w:lang w:val="en-GB"/>
               </w:rPr>
             </w:pPr>
+            <w:r>
+              <w:rPr>
+                <w:b w:val="0"/>
+                <w:lang w:val="en-GB"/>
+              </w:rPr>
+              <w:t>5</w:t>
+            </w:r>
           </w:p>
         </w:tc>
         <w:tc>
@@ -1013,6 +842,12 @@
                 <w:lang w:val="en-GB"/>
               </w:rPr>
             </w:pPr>
+            <w:r>
+              <w:rPr>
+                <w:lang w:val="en-GB"/>
+              </w:rPr>
+              <w:t>System</w:t>
+            </w:r>
           </w:p>
         </w:tc>
         <w:tc>
@@ -1029,6 +864,80 @@
                 <w:lang w:val="en-GB"/>
               </w:rPr>
             </w:pPr>
+            <w:r>
+              <w:rPr>
+                <w:lang w:val="en-US"/>
+              </w:rPr>
+              <w:t>The amount of insulin to be delivered shall be computed according to the current sugar reading as measured by the sensor</w:t>
+            </w:r>
+          </w:p>
+        </w:tc>
+      </w:tr>
+    </w:tbl>
+    <w:p>
+      <w:pPr>
+        <w:tabs>
+          <w:tab w:val="left" w:pos="284"/>
+        </w:tabs>
+        <w:rPr>
+          <w:lang w:val="en-GB"/>
+        </w:rPr>
+      </w:pPr>
+    </w:p>
+    <w:tbl>
+      <w:tblPr>
+        <w:tblStyle w:val="EinfacheTabelle1"/>
+        <w:tblW w:w="0" w:type="auto"/>
+        <w:tblLook w:val="04A0" w:firstRow="1" w:lastRow="0" w:firstColumn="1" w:lastColumn="0" w:noHBand="0" w:noVBand="1"/>
+      </w:tblPr>
+      <w:tblGrid>
+        <w:gridCol w:w="625"/>
+        <w:gridCol w:w="1071"/>
+        <w:gridCol w:w="7366"/>
+      </w:tblGrid>
+      <w:tr>
+        <w:trPr>
+          <w:cnfStyle w:val="100000000000" w:firstRow="1" w:lastRow="0" w:firstColumn="0" w:lastColumn="0" w:oddVBand="0" w:evenVBand="0" w:oddHBand="0" w:evenHBand="0" w:firstRowFirstColumn="0" w:firstRowLastColumn="0" w:lastRowFirstColumn="0" w:lastRowLastColumn="0"/>
+        </w:trPr>
+        <w:tc>
+          <w:tcPr>
+            <w:cnfStyle w:val="001000000000" w:firstRow="0" w:lastRow="0" w:firstColumn="1" w:lastColumn="0" w:oddVBand="0" w:evenVBand="0" w:oddHBand="0" w:evenHBand="0" w:firstRowFirstColumn="0" w:firstRowLastColumn="0" w:lastRowFirstColumn="0" w:lastRowLastColumn="0"/>
+            <w:tcW w:w="9062" w:type="dxa"/>
+            <w:gridSpan w:val="3"/>
+          </w:tcPr>
+          <w:p>
+            <w:pPr>
+              <w:tabs>
+                <w:tab w:val="left" w:pos="284"/>
+              </w:tabs>
+              <w:rPr>
+                <w:lang w:val="en-GB"/>
+              </w:rPr>
+            </w:pPr>
+            <w:r>
+              <w:rPr>
+                <w:lang w:val="en-GB"/>
+              </w:rPr>
+              <w:t>Non-F</w:t>
+            </w:r>
+            <w:r>
+              <w:rPr>
+                <w:lang w:val="en-GB"/>
+              </w:rPr>
+              <w:t xml:space="preserve">unctional </w:t>
+            </w:r>
+            <w:r>
+              <w:rPr>
+                <w:lang w:val="en-GB"/>
+              </w:rPr>
+              <w:t>R</w:t>
+            </w:r>
+            <w:r>
+              <w:rPr>
+                <w:lang w:val="en-GB"/>
+              </w:rPr>
+              <w:t>equirements</w:t>
+            </w:r>
           </w:p>
         </w:tc>
       </w:tr>
@@ -1047,10 +956,792 @@
                 <w:tab w:val="left" w:pos="284"/>
               </w:tabs>
               <w:rPr>
-                <w:b w:val="0"/>
-                <w:lang w:val="en-GB"/>
-              </w:rPr>
-            </w:pPr>
+                <w:lang w:val="en-GB"/>
+              </w:rPr>
+            </w:pPr>
+            <w:r>
+              <w:rPr>
+                <w:lang w:val="en-GB"/>
+              </w:rPr>
+              <w:t>N°</w:t>
+            </w:r>
+          </w:p>
+        </w:tc>
+        <w:tc>
+          <w:tcPr>
+            <w:tcW w:w="1071" w:type="dxa"/>
+          </w:tcPr>
+          <w:p>
+            <w:pPr>
+              <w:tabs>
+                <w:tab w:val="left" w:pos="284"/>
+              </w:tabs>
+              <w:cnfStyle w:val="000000100000" w:firstRow="0" w:lastRow="0" w:firstColumn="0" w:lastColumn="0" w:oddVBand="0" w:evenVBand="0" w:oddHBand="1" w:evenHBand="0" w:firstRowFirstColumn="0" w:firstRowLastColumn="0" w:lastRowFirstColumn="0" w:lastRowLastColumn="0"/>
+              <w:rPr>
+                <w:b/>
+                <w:lang w:val="en-GB"/>
+              </w:rPr>
+            </w:pPr>
+            <w:r>
+              <w:rPr>
+                <w:b/>
+                <w:lang w:val="en-GB"/>
+              </w:rPr>
+              <w:t>Roll</w:t>
+            </w:r>
+          </w:p>
+        </w:tc>
+        <w:tc>
+          <w:tcPr>
+            <w:tcW w:w="7366" w:type="dxa"/>
+          </w:tcPr>
+          <w:p>
+            <w:pPr>
+              <w:tabs>
+                <w:tab w:val="left" w:pos="284"/>
+              </w:tabs>
+              <w:cnfStyle w:val="000000100000" w:firstRow="0" w:lastRow="0" w:firstColumn="0" w:lastColumn="0" w:oddVBand="0" w:evenVBand="0" w:oddHBand="1" w:evenHBand="0" w:firstRowFirstColumn="0" w:firstRowLastColumn="0" w:lastRowFirstColumn="0" w:lastRowLastColumn="0"/>
+              <w:rPr>
+                <w:b/>
+                <w:lang w:val="en-GB"/>
+              </w:rPr>
+            </w:pPr>
+            <w:r>
+              <w:rPr>
+                <w:b/>
+                <w:lang w:val="en-GB"/>
+              </w:rPr>
+              <w:t>Description</w:t>
+            </w:r>
+          </w:p>
+        </w:tc>
+      </w:tr>
+      <w:tr>
+        <w:tc>
+          <w:tcPr>
+            <w:cnfStyle w:val="001000000000" w:firstRow="0" w:lastRow="0" w:firstColumn="1" w:lastColumn="0" w:oddVBand="0" w:evenVBand="0" w:oddHBand="0" w:evenHBand="0" w:firstRowFirstColumn="0" w:firstRowLastColumn="0" w:lastRowFirstColumn="0" w:lastRowLastColumn="0"/>
+            <w:tcW w:w="625" w:type="dxa"/>
+          </w:tcPr>
+          <w:p>
+            <w:pPr>
+              <w:tabs>
+                <w:tab w:val="left" w:pos="284"/>
+              </w:tabs>
+              <w:rPr>
+                <w:b w:val="0"/>
+                <w:lang w:val="en-GB"/>
+              </w:rPr>
+            </w:pPr>
+            <w:r>
+              <w:rPr>
+                <w:b w:val="0"/>
+                <w:lang w:val="en-GB"/>
+              </w:rPr>
+              <w:t>1</w:t>
+            </w:r>
+          </w:p>
+        </w:tc>
+        <w:tc>
+          <w:tcPr>
+            <w:tcW w:w="1071" w:type="dxa"/>
+          </w:tcPr>
+          <w:p>
+            <w:pPr>
+              <w:tabs>
+                <w:tab w:val="left" w:pos="284"/>
+              </w:tabs>
+              <w:cnfStyle w:val="000000000000" w:firstRow="0" w:lastRow="0" w:firstColumn="0" w:lastColumn="0" w:oddVBand="0" w:evenVBand="0" w:oddHBand="0" w:evenHBand="0" w:firstRowFirstColumn="0" w:firstRowLastColumn="0" w:lastRowFirstColumn="0" w:lastRowLastColumn="0"/>
+              <w:rPr>
+                <w:lang w:val="en-GB"/>
+              </w:rPr>
+            </w:pPr>
+            <w:r>
+              <w:rPr>
+                <w:lang w:val="en-GB"/>
+              </w:rPr>
+              <w:t>System</w:t>
+            </w:r>
+          </w:p>
+        </w:tc>
+        <w:tc>
+          <w:tcPr>
+            <w:tcW w:w="7366" w:type="dxa"/>
+          </w:tcPr>
+          <w:p>
+            <w:pPr>
+              <w:tabs>
+                <w:tab w:val="left" w:pos="284"/>
+              </w:tabs>
+              <w:cnfStyle w:val="000000000000" w:firstRow="0" w:lastRow="0" w:firstColumn="0" w:lastColumn="0" w:oddVBand="0" w:evenVBand="0" w:oddHBand="0" w:evenHBand="0" w:firstRowFirstColumn="0" w:firstRowLastColumn="0" w:lastRowFirstColumn="0" w:lastRowLastColumn="0"/>
+              <w:rPr>
+                <w:lang w:val="en-GB"/>
+              </w:rPr>
+            </w:pPr>
+            <w:r>
+              <w:rPr>
+                <w:lang w:val="en-GB"/>
+              </w:rPr>
+              <w:t>Simple maintenance</w:t>
+            </w:r>
+          </w:p>
+        </w:tc>
+      </w:tr>
+      <w:tr>
+        <w:trPr>
+          <w:cnfStyle w:val="000000100000" w:firstRow="0" w:lastRow="0" w:firstColumn="0" w:lastColumn="0" w:oddVBand="0" w:evenVBand="0" w:oddHBand="1" w:evenHBand="0" w:firstRowFirstColumn="0" w:firstRowLastColumn="0" w:lastRowFirstColumn="0" w:lastRowLastColumn="0"/>
+        </w:trPr>
+        <w:tc>
+          <w:tcPr>
+            <w:cnfStyle w:val="001000000000" w:firstRow="0" w:lastRow="0" w:firstColumn="1" w:lastColumn="0" w:oddVBand="0" w:evenVBand="0" w:oddHBand="0" w:evenHBand="0" w:firstRowFirstColumn="0" w:firstRowLastColumn="0" w:lastRowFirstColumn="0" w:lastRowLastColumn="0"/>
+            <w:tcW w:w="625" w:type="dxa"/>
+          </w:tcPr>
+          <w:p>
+            <w:pPr>
+              <w:tabs>
+                <w:tab w:val="left" w:pos="284"/>
+              </w:tabs>
+              <w:rPr>
+                <w:b w:val="0"/>
+                <w:lang w:val="en-GB"/>
+              </w:rPr>
+            </w:pPr>
+            <w:r>
+              <w:rPr>
+                <w:b w:val="0"/>
+                <w:lang w:val="en-GB"/>
+              </w:rPr>
+              <w:t>2</w:t>
+            </w:r>
+          </w:p>
+        </w:tc>
+        <w:tc>
+          <w:tcPr>
+            <w:tcW w:w="1071" w:type="dxa"/>
+          </w:tcPr>
+          <w:p>
+            <w:pPr>
+              <w:tabs>
+                <w:tab w:val="left" w:pos="284"/>
+              </w:tabs>
+              <w:cnfStyle w:val="000000100000" w:firstRow="0" w:lastRow="0" w:firstColumn="0" w:lastColumn="0" w:oddVBand="0" w:evenVBand="0" w:oddHBand="1" w:evenHBand="0" w:firstRowFirstColumn="0" w:firstRowLastColumn="0" w:lastRowFirstColumn="0" w:lastRowLastColumn="0"/>
+              <w:rPr>
+                <w:lang w:val="en-GB"/>
+              </w:rPr>
+            </w:pPr>
+            <w:r>
+              <w:rPr>
+                <w:lang w:val="en-GB"/>
+              </w:rPr>
+              <w:t>System</w:t>
+            </w:r>
+          </w:p>
+        </w:tc>
+        <w:tc>
+          <w:tcPr>
+            <w:tcW w:w="7366" w:type="dxa"/>
+          </w:tcPr>
+          <w:p>
+            <w:pPr>
+              <w:tabs>
+                <w:tab w:val="left" w:pos="284"/>
+              </w:tabs>
+              <w:cnfStyle w:val="000000100000" w:firstRow="0" w:lastRow="0" w:firstColumn="0" w:lastColumn="0" w:oddVBand="0" w:evenVBand="0" w:oddHBand="1" w:evenHBand="0" w:firstRowFirstColumn="0" w:firstRowLastColumn="0" w:lastRowFirstColumn="0" w:lastRowLastColumn="0"/>
+              <w:rPr>
+                <w:lang w:val="en-GB"/>
+              </w:rPr>
+            </w:pPr>
+            <w:r>
+              <w:rPr>
+                <w:lang w:val="en-GB"/>
+              </w:rPr>
+              <w:t>System has to be operational 99.99% of time</w:t>
+            </w:r>
+          </w:p>
+        </w:tc>
+      </w:tr>
+      <w:tr>
+        <w:tc>
+          <w:tcPr>
+            <w:cnfStyle w:val="001000000000" w:firstRow="0" w:lastRow="0" w:firstColumn="1" w:lastColumn="0" w:oddVBand="0" w:evenVBand="0" w:oddHBand="0" w:evenHBand="0" w:firstRowFirstColumn="0" w:firstRowLastColumn="0" w:lastRowFirstColumn="0" w:lastRowLastColumn="0"/>
+            <w:tcW w:w="625" w:type="dxa"/>
+          </w:tcPr>
+          <w:p>
+            <w:pPr>
+              <w:tabs>
+                <w:tab w:val="left" w:pos="284"/>
+              </w:tabs>
+              <w:rPr>
+                <w:b w:val="0"/>
+                <w:lang w:val="en-GB"/>
+              </w:rPr>
+            </w:pPr>
+            <w:r>
+              <w:rPr>
+                <w:b w:val="0"/>
+                <w:lang w:val="en-GB"/>
+              </w:rPr>
+              <w:t>3</w:t>
+            </w:r>
+          </w:p>
+        </w:tc>
+        <w:tc>
+          <w:tcPr>
+            <w:tcW w:w="1071" w:type="dxa"/>
+          </w:tcPr>
+          <w:p>
+            <w:pPr>
+              <w:tabs>
+                <w:tab w:val="left" w:pos="284"/>
+              </w:tabs>
+              <w:cnfStyle w:val="000000000000" w:firstRow="0" w:lastRow="0" w:firstColumn="0" w:lastColumn="0" w:oddVBand="0" w:evenVBand="0" w:oddHBand="0" w:evenHBand="0" w:firstRowFirstColumn="0" w:firstRowLastColumn="0" w:lastRowFirstColumn="0" w:lastRowLastColumn="0"/>
+              <w:rPr>
+                <w:lang w:val="en-GB"/>
+              </w:rPr>
+            </w:pPr>
+            <w:r>
+              <w:rPr>
+                <w:lang w:val="en-GB"/>
+              </w:rPr>
+              <w:t>System</w:t>
+            </w:r>
+          </w:p>
+        </w:tc>
+        <w:tc>
+          <w:tcPr>
+            <w:tcW w:w="7366" w:type="dxa"/>
+          </w:tcPr>
+          <w:p>
+            <w:pPr>
+              <w:tabs>
+                <w:tab w:val="left" w:pos="284"/>
+              </w:tabs>
+              <w:cnfStyle w:val="000000000000" w:firstRow="0" w:lastRow="0" w:firstColumn="0" w:lastColumn="0" w:oddVBand="0" w:evenVBand="0" w:oddHBand="0" w:evenHBand="0" w:firstRowFirstColumn="0" w:firstRowLastColumn="0" w:lastRowFirstColumn="0" w:lastRowLastColumn="0"/>
+              <w:rPr>
+                <w:lang w:val="en-GB"/>
+              </w:rPr>
+            </w:pPr>
+            <w:r>
+              <w:rPr>
+                <w:lang w:val="en-GB"/>
+              </w:rPr>
+              <w:t>The system shall perform reliably and deliver the correct amount of insulin to counteract the current level of blood sugar</w:t>
+            </w:r>
+          </w:p>
+        </w:tc>
+      </w:tr>
+      <w:tr>
+        <w:trPr>
+          <w:cnfStyle w:val="000000100000" w:firstRow="0" w:lastRow="0" w:firstColumn="0" w:lastColumn="0" w:oddVBand="0" w:evenVBand="0" w:oddHBand="1" w:evenHBand="0" w:firstRowFirstColumn="0" w:firstRowLastColumn="0" w:lastRowFirstColumn="0" w:lastRowLastColumn="0"/>
+        </w:trPr>
+        <w:tc>
+          <w:tcPr>
+            <w:cnfStyle w:val="001000000000" w:firstRow="0" w:lastRow="0" w:firstColumn="1" w:lastColumn="0" w:oddVBand="0" w:evenVBand="0" w:oddHBand="0" w:evenHBand="0" w:firstRowFirstColumn="0" w:firstRowLastColumn="0" w:lastRowFirstColumn="0" w:lastRowLastColumn="0"/>
+            <w:tcW w:w="625" w:type="dxa"/>
+          </w:tcPr>
+          <w:p>
+            <w:pPr>
+              <w:tabs>
+                <w:tab w:val="left" w:pos="284"/>
+              </w:tabs>
+              <w:rPr>
+                <w:b w:val="0"/>
+                <w:lang w:val="en-GB"/>
+              </w:rPr>
+            </w:pPr>
+            <w:r>
+              <w:rPr>
+                <w:b w:val="0"/>
+                <w:lang w:val="en-GB"/>
+              </w:rPr>
+              <w:t>4</w:t>
+            </w:r>
+          </w:p>
+        </w:tc>
+        <w:tc>
+          <w:tcPr>
+            <w:tcW w:w="1071" w:type="dxa"/>
+          </w:tcPr>
+          <w:p>
+            <w:pPr>
+              <w:tabs>
+                <w:tab w:val="left" w:pos="284"/>
+              </w:tabs>
+              <w:cnfStyle w:val="000000100000" w:firstRow="0" w:lastRow="0" w:firstColumn="0" w:lastColumn="0" w:oddVBand="0" w:evenVBand="0" w:oddHBand="1" w:evenHBand="0" w:firstRowFirstColumn="0" w:firstRowLastColumn="0" w:lastRowFirstColumn="0" w:lastRowLastColumn="0"/>
+              <w:rPr>
+                <w:lang w:val="en-GB"/>
+              </w:rPr>
+            </w:pPr>
+            <w:r>
+              <w:rPr>
+                <w:lang w:val="en-GB"/>
+              </w:rPr>
+              <w:t>User</w:t>
+            </w:r>
+          </w:p>
+        </w:tc>
+        <w:tc>
+          <w:tcPr>
+            <w:tcW w:w="7366" w:type="dxa"/>
+          </w:tcPr>
+          <w:p>
+            <w:pPr>
+              <w:tabs>
+                <w:tab w:val="left" w:pos="284"/>
+              </w:tabs>
+              <w:cnfStyle w:val="000000100000" w:firstRow="0" w:lastRow="0" w:firstColumn="0" w:lastColumn="0" w:oddVBand="0" w:evenVBand="0" w:oddHBand="1" w:evenHBand="0" w:firstRowFirstColumn="0" w:firstRowLastColumn="0" w:lastRowFirstColumn="0" w:lastRowLastColumn="0"/>
+              <w:rPr>
+                <w:lang w:val="en-GB"/>
+              </w:rPr>
+            </w:pPr>
+            <w:r>
+              <w:rPr>
+                <w:lang w:val="en-GB"/>
+              </w:rPr>
+              <w:t>The user shall be able to use all the system functions after two hours of training</w:t>
+            </w:r>
+          </w:p>
+        </w:tc>
+      </w:tr>
+      <w:tr>
+        <w:tc>
+          <w:tcPr>
+            <w:cnfStyle w:val="001000000000" w:firstRow="0" w:lastRow="0" w:firstColumn="1" w:lastColumn="0" w:oddVBand="0" w:evenVBand="0" w:oddHBand="0" w:evenHBand="0" w:firstRowFirstColumn="0" w:firstRowLastColumn="0" w:lastRowFirstColumn="0" w:lastRowLastColumn="0"/>
+            <w:tcW w:w="625" w:type="dxa"/>
+          </w:tcPr>
+          <w:p>
+            <w:pPr>
+              <w:tabs>
+                <w:tab w:val="left" w:pos="284"/>
+              </w:tabs>
+              <w:rPr>
+                <w:b w:val="0"/>
+                <w:lang w:val="en-GB"/>
+              </w:rPr>
+            </w:pPr>
+            <w:r>
+              <w:rPr>
+                <w:b w:val="0"/>
+                <w:lang w:val="en-GB"/>
+              </w:rPr>
+              <w:t>5</w:t>
+            </w:r>
+          </w:p>
+        </w:tc>
+        <w:tc>
+          <w:tcPr>
+            <w:tcW w:w="1071" w:type="dxa"/>
+          </w:tcPr>
+          <w:p>
+            <w:pPr>
+              <w:tabs>
+                <w:tab w:val="left" w:pos="284"/>
+              </w:tabs>
+              <w:cnfStyle w:val="000000000000" w:firstRow="0" w:lastRow="0" w:firstColumn="0" w:lastColumn="0" w:oddVBand="0" w:evenVBand="0" w:oddHBand="0" w:evenHBand="0" w:firstRowFirstColumn="0" w:firstRowLastColumn="0" w:lastRowFirstColumn="0" w:lastRowLastColumn="0"/>
+              <w:rPr>
+                <w:lang w:val="en-GB"/>
+              </w:rPr>
+            </w:pPr>
+            <w:r>
+              <w:rPr>
+                <w:lang w:val="en-GB"/>
+              </w:rPr>
+              <w:t>System</w:t>
+            </w:r>
+          </w:p>
+        </w:tc>
+        <w:tc>
+          <w:tcPr>
+            <w:tcW w:w="7366" w:type="dxa"/>
+          </w:tcPr>
+          <w:p>
+            <w:pPr>
+              <w:tabs>
+                <w:tab w:val="left" w:pos="284"/>
+              </w:tabs>
+              <w:cnfStyle w:val="000000000000" w:firstRow="0" w:lastRow="0" w:firstColumn="0" w:lastColumn="0" w:oddVBand="0" w:evenVBand="0" w:oddHBand="0" w:evenHBand="0" w:firstRowFirstColumn="0" w:firstRowLastColumn="0" w:lastRowFirstColumn="0" w:lastRowLastColumn="0"/>
+              <w:rPr>
+                <w:lang w:val="en-GB"/>
+              </w:rPr>
+            </w:pPr>
+            <w:r>
+              <w:rPr>
+                <w:lang w:val="en-GB"/>
+              </w:rPr>
+              <w:t>The audible alarm shall be sounded when any error condition is discovered and a diagnostic message should be displayed</w:t>
+            </w:r>
+          </w:p>
+        </w:tc>
+      </w:tr>
+      <w:tr>
+        <w:trPr>
+          <w:cnfStyle w:val="000000100000" w:firstRow="0" w:lastRow="0" w:firstColumn="0" w:lastColumn="0" w:oddVBand="0" w:evenVBand="0" w:oddHBand="1" w:evenHBand="0" w:firstRowFirstColumn="0" w:firstRowLastColumn="0" w:lastRowFirstColumn="0" w:lastRowLastColumn="0"/>
+        </w:trPr>
+        <w:tc>
+          <w:tcPr>
+            <w:cnfStyle w:val="001000000000" w:firstRow="0" w:lastRow="0" w:firstColumn="1" w:lastColumn="0" w:oddVBand="0" w:evenVBand="0" w:oddHBand="0" w:evenHBand="0" w:firstRowFirstColumn="0" w:firstRowLastColumn="0" w:lastRowFirstColumn="0" w:lastRowLastColumn="0"/>
+            <w:tcW w:w="625" w:type="dxa"/>
+          </w:tcPr>
+          <w:p>
+            <w:pPr>
+              <w:tabs>
+                <w:tab w:val="left" w:pos="284"/>
+              </w:tabs>
+              <w:rPr>
+                <w:b w:val="0"/>
+                <w:lang w:val="en-GB"/>
+              </w:rPr>
+            </w:pPr>
+            <w:r>
+              <w:rPr>
+                <w:b w:val="0"/>
+                <w:lang w:val="en-GB"/>
+              </w:rPr>
+              <w:t>6</w:t>
+            </w:r>
+          </w:p>
+        </w:tc>
+        <w:tc>
+          <w:tcPr>
+            <w:tcW w:w="1071" w:type="dxa"/>
+          </w:tcPr>
+          <w:p>
+            <w:pPr>
+              <w:tabs>
+                <w:tab w:val="left" w:pos="284"/>
+              </w:tabs>
+              <w:cnfStyle w:val="000000100000" w:firstRow="0" w:lastRow="0" w:firstColumn="0" w:lastColumn="0" w:oddVBand="0" w:evenVBand="0" w:oddHBand="1" w:evenHBand="0" w:firstRowFirstColumn="0" w:firstRowLastColumn="0" w:lastRowFirstColumn="0" w:lastRowLastColumn="0"/>
+              <w:rPr>
+                <w:lang w:val="en-GB"/>
+              </w:rPr>
+            </w:pPr>
+            <w:r>
+              <w:rPr>
+                <w:lang w:val="en-GB"/>
+              </w:rPr>
+              <w:t>System</w:t>
+            </w:r>
+          </w:p>
+        </w:tc>
+        <w:tc>
+          <w:tcPr>
+            <w:tcW w:w="7366" w:type="dxa"/>
+          </w:tcPr>
+          <w:p>
+            <w:pPr>
+              <w:tabs>
+                <w:tab w:val="left" w:pos="284"/>
+              </w:tabs>
+              <w:cnfStyle w:val="000000100000" w:firstRow="0" w:lastRow="0" w:firstColumn="0" w:lastColumn="0" w:oddVBand="0" w:evenVBand="0" w:oddHBand="1" w:evenHBand="0" w:firstRowFirstColumn="0" w:firstRowLastColumn="0" w:lastRowFirstColumn="0" w:lastRowLastColumn="0"/>
+              <w:rPr>
+                <w:lang w:val="en-GB"/>
+              </w:rPr>
+            </w:pPr>
+            <w:r>
+              <w:rPr>
+                <w:lang w:val="en-GB"/>
+              </w:rPr>
+              <w:t>On loss of power, a battery backup must ensure power for another 8 hours</w:t>
+            </w:r>
+          </w:p>
+        </w:tc>
+      </w:tr>
+      <w:tr>
+        <w:tc>
+          <w:tcPr>
+            <w:cnfStyle w:val="001000000000" w:firstRow="0" w:lastRow="0" w:firstColumn="1" w:lastColumn="0" w:oddVBand="0" w:evenVBand="0" w:oddHBand="0" w:evenHBand="0" w:firstRowFirstColumn="0" w:firstRowLastColumn="0" w:lastRowFirstColumn="0" w:lastRowLastColumn="0"/>
+            <w:tcW w:w="625" w:type="dxa"/>
+          </w:tcPr>
+          <w:p>
+            <w:pPr>
+              <w:tabs>
+                <w:tab w:val="left" w:pos="284"/>
+              </w:tabs>
+              <w:rPr>
+                <w:b w:val="0"/>
+                <w:lang w:val="en-GB"/>
+              </w:rPr>
+            </w:pPr>
+            <w:r>
+              <w:rPr>
+                <w:b w:val="0"/>
+                <w:lang w:val="en-GB"/>
+              </w:rPr>
+              <w:t>7</w:t>
+            </w:r>
+          </w:p>
+        </w:tc>
+        <w:tc>
+          <w:tcPr>
+            <w:tcW w:w="1071" w:type="dxa"/>
+          </w:tcPr>
+          <w:p>
+            <w:pPr>
+              <w:tabs>
+                <w:tab w:val="left" w:pos="284"/>
+              </w:tabs>
+              <w:cnfStyle w:val="000000000000" w:firstRow="0" w:lastRow="0" w:firstColumn="0" w:lastColumn="0" w:oddVBand="0" w:evenVBand="0" w:oddHBand="0" w:evenHBand="0" w:firstRowFirstColumn="0" w:firstRowLastColumn="0" w:lastRowFirstColumn="0" w:lastRowLastColumn="0"/>
+              <w:rPr>
+                <w:lang w:val="en-GB"/>
+              </w:rPr>
+            </w:pPr>
+            <w:r>
+              <w:rPr>
+                <w:lang w:val="en-GB"/>
+              </w:rPr>
+              <w:t>System</w:t>
+            </w:r>
+          </w:p>
+        </w:tc>
+        <w:tc>
+          <w:tcPr>
+            <w:tcW w:w="7366" w:type="dxa"/>
+          </w:tcPr>
+          <w:p>
+            <w:pPr>
+              <w:tabs>
+                <w:tab w:val="left" w:pos="284"/>
+              </w:tabs>
+              <w:cnfStyle w:val="000000000000" w:firstRow="0" w:lastRow="0" w:firstColumn="0" w:lastColumn="0" w:oddVBand="0" w:evenVBand="0" w:oddHBand="0" w:evenHBand="0" w:firstRowFirstColumn="0" w:firstRowLastColumn="0" w:lastRowFirstColumn="0" w:lastRowLastColumn="0"/>
+              <w:rPr>
+                <w:lang w:val="en-GB"/>
+              </w:rPr>
+            </w:pPr>
+            <w:r>
+              <w:rPr>
+                <w:lang w:val="en-GB"/>
+              </w:rPr>
+              <w:t>The system shall be available to deliver insulin when required</w:t>
+            </w:r>
+          </w:p>
+        </w:tc>
+      </w:tr>
+    </w:tbl>
+    <w:p>
+      <w:pPr>
+        <w:tabs>
+          <w:tab w:val="left" w:pos="284"/>
+        </w:tabs>
+        <w:rPr>
+          <w:lang w:val="en-GB"/>
+        </w:rPr>
+      </w:pPr>
+    </w:p>
+    <w:tbl>
+      <w:tblPr>
+        <w:tblStyle w:val="EinfacheTabelle1"/>
+        <w:tblW w:w="0" w:type="auto"/>
+        <w:tblLook w:val="04A0" w:firstRow="1" w:lastRow="0" w:firstColumn="1" w:lastColumn="0" w:noHBand="0" w:noVBand="1"/>
+      </w:tblPr>
+      <w:tblGrid>
+        <w:gridCol w:w="625"/>
+        <w:gridCol w:w="1071"/>
+        <w:gridCol w:w="7366"/>
+      </w:tblGrid>
+      <w:tr>
+        <w:trPr>
+          <w:cnfStyle w:val="100000000000" w:firstRow="1" w:lastRow="0" w:firstColumn="0" w:lastColumn="0" w:oddVBand="0" w:evenVBand="0" w:oddHBand="0" w:evenHBand="0" w:firstRowFirstColumn="0" w:firstRowLastColumn="0" w:lastRowFirstColumn="0" w:lastRowLastColumn="0"/>
+        </w:trPr>
+        <w:tc>
+          <w:tcPr>
+            <w:cnfStyle w:val="001000000000" w:firstRow="0" w:lastRow="0" w:firstColumn="1" w:lastColumn="0" w:oddVBand="0" w:evenVBand="0" w:oddHBand="0" w:evenHBand="0" w:firstRowFirstColumn="0" w:firstRowLastColumn="0" w:lastRowFirstColumn="0" w:lastRowLastColumn="0"/>
+            <w:tcW w:w="9062" w:type="dxa"/>
+            <w:gridSpan w:val="3"/>
+          </w:tcPr>
+          <w:p>
+            <w:pPr>
+              <w:tabs>
+                <w:tab w:val="left" w:pos="284"/>
+              </w:tabs>
+              <w:rPr>
+                <w:lang w:val="en-GB"/>
+              </w:rPr>
+            </w:pPr>
+            <w:r>
+              <w:rPr>
+                <w:lang w:val="en-GB"/>
+              </w:rPr>
+              <w:t>Domain</w:t>
+            </w:r>
+            <w:r>
+              <w:rPr>
+                <w:lang w:val="en-GB"/>
+              </w:rPr>
+              <w:t xml:space="preserve"> R</w:t>
+            </w:r>
+            <w:r>
+              <w:rPr>
+                <w:lang w:val="en-GB"/>
+              </w:rPr>
+              <w:t>equirements</w:t>
+            </w:r>
+          </w:p>
+        </w:tc>
+      </w:tr>
+      <w:tr>
+        <w:trPr>
+          <w:cnfStyle w:val="000000100000" w:firstRow="0" w:lastRow="0" w:firstColumn="0" w:lastColumn="0" w:oddVBand="0" w:evenVBand="0" w:oddHBand="1" w:evenHBand="0" w:firstRowFirstColumn="0" w:firstRowLastColumn="0" w:lastRowFirstColumn="0" w:lastRowLastColumn="0"/>
+        </w:trPr>
+        <w:tc>
+          <w:tcPr>
+            <w:cnfStyle w:val="001000000000" w:firstRow="0" w:lastRow="0" w:firstColumn="1" w:lastColumn="0" w:oddVBand="0" w:evenVBand="0" w:oddHBand="0" w:evenHBand="0" w:firstRowFirstColumn="0" w:firstRowLastColumn="0" w:lastRowFirstColumn="0" w:lastRowLastColumn="0"/>
+            <w:tcW w:w="625" w:type="dxa"/>
+          </w:tcPr>
+          <w:p>
+            <w:pPr>
+              <w:tabs>
+                <w:tab w:val="left" w:pos="284"/>
+              </w:tabs>
+              <w:rPr>
+                <w:lang w:val="en-GB"/>
+              </w:rPr>
+            </w:pPr>
+            <w:r>
+              <w:rPr>
+                <w:lang w:val="en-GB"/>
+              </w:rPr>
+              <w:t>N°</w:t>
+            </w:r>
+          </w:p>
+        </w:tc>
+        <w:tc>
+          <w:tcPr>
+            <w:tcW w:w="1071" w:type="dxa"/>
+          </w:tcPr>
+          <w:p>
+            <w:pPr>
+              <w:tabs>
+                <w:tab w:val="left" w:pos="284"/>
+              </w:tabs>
+              <w:cnfStyle w:val="000000100000" w:firstRow="0" w:lastRow="0" w:firstColumn="0" w:lastColumn="0" w:oddVBand="0" w:evenVBand="0" w:oddHBand="1" w:evenHBand="0" w:firstRowFirstColumn="0" w:firstRowLastColumn="0" w:lastRowFirstColumn="0" w:lastRowLastColumn="0"/>
+              <w:rPr>
+                <w:b/>
+                <w:lang w:val="en-GB"/>
+              </w:rPr>
+            </w:pPr>
+            <w:r>
+              <w:rPr>
+                <w:b/>
+                <w:lang w:val="en-GB"/>
+              </w:rPr>
+              <w:t>Roll</w:t>
+            </w:r>
+          </w:p>
+        </w:tc>
+        <w:tc>
+          <w:tcPr>
+            <w:tcW w:w="7366" w:type="dxa"/>
+          </w:tcPr>
+          <w:p>
+            <w:pPr>
+              <w:tabs>
+                <w:tab w:val="left" w:pos="284"/>
+              </w:tabs>
+              <w:cnfStyle w:val="000000100000" w:firstRow="0" w:lastRow="0" w:firstColumn="0" w:lastColumn="0" w:oddVBand="0" w:evenVBand="0" w:oddHBand="1" w:evenHBand="0" w:firstRowFirstColumn="0" w:firstRowLastColumn="0" w:lastRowFirstColumn="0" w:lastRowLastColumn="0"/>
+              <w:rPr>
+                <w:b/>
+                <w:lang w:val="en-GB"/>
+              </w:rPr>
+            </w:pPr>
+            <w:r>
+              <w:rPr>
+                <w:b/>
+                <w:lang w:val="en-GB"/>
+              </w:rPr>
+              <w:t>Description</w:t>
+            </w:r>
+          </w:p>
+        </w:tc>
+      </w:tr>
+      <w:tr>
+        <w:tc>
+          <w:tcPr>
+            <w:cnfStyle w:val="001000000000" w:firstRow="0" w:lastRow="0" w:firstColumn="1" w:lastColumn="0" w:oddVBand="0" w:evenVBand="0" w:oddHBand="0" w:evenHBand="0" w:firstRowFirstColumn="0" w:firstRowLastColumn="0" w:lastRowFirstColumn="0" w:lastRowLastColumn="0"/>
+            <w:tcW w:w="625" w:type="dxa"/>
+          </w:tcPr>
+          <w:p>
+            <w:pPr>
+              <w:tabs>
+                <w:tab w:val="left" w:pos="284"/>
+              </w:tabs>
+              <w:rPr>
+                <w:b w:val="0"/>
+                <w:lang w:val="en-GB"/>
+              </w:rPr>
+            </w:pPr>
+            <w:r>
+              <w:rPr>
+                <w:b w:val="0"/>
+                <w:lang w:val="en-GB"/>
+              </w:rPr>
+              <w:t>1</w:t>
+            </w:r>
+          </w:p>
+        </w:tc>
+        <w:tc>
+          <w:tcPr>
+            <w:tcW w:w="1071" w:type="dxa"/>
+          </w:tcPr>
+          <w:p>
+            <w:pPr>
+              <w:tabs>
+                <w:tab w:val="left" w:pos="284"/>
+              </w:tabs>
+              <w:cnfStyle w:val="000000000000" w:firstRow="0" w:lastRow="0" w:firstColumn="0" w:lastColumn="0" w:oddVBand="0" w:evenVBand="0" w:oddHBand="0" w:evenHBand="0" w:firstRowFirstColumn="0" w:firstRowLastColumn="0" w:lastRowFirstColumn="0" w:lastRowLastColumn="0"/>
+              <w:rPr>
+                <w:lang w:val="en-GB"/>
+              </w:rPr>
+            </w:pPr>
+          </w:p>
+        </w:tc>
+        <w:tc>
+          <w:tcPr>
+            <w:tcW w:w="7366" w:type="dxa"/>
+          </w:tcPr>
+          <w:p>
+            <w:pPr>
+              <w:tabs>
+                <w:tab w:val="left" w:pos="284"/>
+              </w:tabs>
+              <w:cnfStyle w:val="000000000000" w:firstRow="0" w:lastRow="0" w:firstColumn="0" w:lastColumn="0" w:oddVBand="0" w:evenVBand="0" w:oddHBand="0" w:evenHBand="0" w:firstRowFirstColumn="0" w:firstRowLastColumn="0" w:lastRowFirstColumn="0" w:lastRowLastColumn="0"/>
+              <w:rPr>
+                <w:lang w:val="en-GB"/>
+              </w:rPr>
+            </w:pPr>
+            <w:r>
+              <w:rPr>
+                <w:lang w:val="en-US"/>
+              </w:rPr>
+              <w:t>The user interface shall be menu driven</w:t>
+            </w:r>
+          </w:p>
+        </w:tc>
+      </w:tr>
+      <w:tr>
+        <w:trPr>
+          <w:cnfStyle w:val="000000100000" w:firstRow="0" w:lastRow="0" w:firstColumn="0" w:lastColumn="0" w:oddVBand="0" w:evenVBand="0" w:oddHBand="1" w:evenHBand="0" w:firstRowFirstColumn="0" w:firstRowLastColumn="0" w:lastRowFirstColumn="0" w:lastRowLastColumn="0"/>
+        </w:trPr>
+        <w:tc>
+          <w:tcPr>
+            <w:cnfStyle w:val="001000000000" w:firstRow="0" w:lastRow="0" w:firstColumn="1" w:lastColumn="0" w:oddVBand="0" w:evenVBand="0" w:oddHBand="0" w:evenHBand="0" w:firstRowFirstColumn="0" w:firstRowLastColumn="0" w:lastRowFirstColumn="0" w:lastRowLastColumn="0"/>
+            <w:tcW w:w="625" w:type="dxa"/>
+          </w:tcPr>
+          <w:p>
+            <w:pPr>
+              <w:tabs>
+                <w:tab w:val="left" w:pos="284"/>
+              </w:tabs>
+              <w:rPr>
+                <w:b w:val="0"/>
+                <w:lang w:val="en-GB"/>
+              </w:rPr>
+            </w:pPr>
+            <w:r>
+              <w:rPr>
+                <w:b w:val="0"/>
+                <w:lang w:val="en-GB"/>
+              </w:rPr>
+              <w:t>2</w:t>
+            </w:r>
           </w:p>
         </w:tc>
         <w:tc>
@@ -1108,8 +1799,175 @@
 </file>
 
 <file path=word/numbering.xml><?xml version="1.0" encoding="utf-8"?>
-<w:numbering xmlns:wpc="http://schemas.microsoft.com/office/word/2010/wordprocessingCanvas" xmlns:mc="http://schemas.openxmlformats.org/markup-compatibility/2006" xmlns:o="urn:schemas-microsoft-com:office:office" xmlns:r="http://schemas.openxmlformats.org/officeDocument/2006/relationships" xmlns:m="http://schemas.openxmlformats.org/officeDocument/2006/math" xmlns:v="urn:schemas-microsoft-com:vml" xmlns:wp14="http://schemas.microsoft.com/office/word/2010/wordprocessingDrawing" xmlns:wp="http://schemas.openxmlformats.org/drawingml/2006/wordprocessingDrawing" xmlns:w10="urn:schemas-microsoft-com:office:word" xmlns:w="http://schemas.openxmlformats.org/wordprocessingml/2006/main" xmlns:w14="http://schemas.microsoft.com/office/word/2010/wordml" xmlns:w15="http://schemas.microsoft.com/office/word/2012/wordml" xmlns:wpg="http://schemas.microsoft.com/office/word/2010/wordprocessingGroup" xmlns:wpi="http://schemas.microsoft.com/office/word/2010/wordprocessingInk" xmlns:wne="http://schemas.microsoft.com/office/word/2006/wordml" xmlns:wps="http://schemas.microsoft.com/office/word/2010/wordprocessingShape" mc:Ignorable="w14 w15 wp14">
-  <w:abstractNum w:abstractNumId="0" w15:restartNumberingAfterBreak="0">
+<w:numbering xmlns:wpc="http://schemas.microsoft.com/office/word/2010/wordprocessingCanvas" xmlns:mo="http://schemas.microsoft.com/office/mac/office/2008/main" xmlns:mc="http://schemas.openxmlformats.org/markup-compatibility/2006" xmlns:mv="urn:schemas-microsoft-com:mac:vml" xmlns:o="urn:schemas-microsoft-com:office:office" xmlns:r="http://schemas.openxmlformats.org/officeDocument/2006/relationships" xmlns:m="http://schemas.openxmlformats.org/officeDocument/2006/math" xmlns:v="urn:schemas-microsoft-com:vml" xmlns:wp14="http://schemas.microsoft.com/office/word/2010/wordprocessingDrawing" xmlns:wp="http://schemas.openxmlformats.org/drawingml/2006/wordprocessingDrawing" xmlns:w10="urn:schemas-microsoft-com:office:word" xmlns:w="http://schemas.openxmlformats.org/wordprocessingml/2006/main" xmlns:w14="http://schemas.microsoft.com/office/word/2010/wordml" xmlns:w15="http://schemas.microsoft.com/office/word/2012/wordml" xmlns:wpg="http://schemas.microsoft.com/office/word/2010/wordprocessingGroup" xmlns:wpi="http://schemas.microsoft.com/office/word/2010/wordprocessingInk" xmlns:wne="http://schemas.microsoft.com/office/word/2006/wordml" xmlns:wps="http://schemas.microsoft.com/office/word/2010/wordprocessingShape" mc:Ignorable="w14 w15 wp14">
+  <w:abstractNum w:abstractNumId="0">
+    <w:nsid w:val="00000001"/>
+    <w:multiLevelType w:val="hybridMultilevel"/>
+    <w:tmpl w:val="00000001"/>
+    <w:lvl w:ilvl="0" w:tplc="00000001">
+      <w:start w:val="1"/>
+      <w:numFmt w:val="bullet"/>
+      <w:lvlText w:val=""/>
+      <w:lvlJc w:val="left"/>
+      <w:pPr>
+        <w:ind w:left="720" w:hanging="360"/>
+      </w:pPr>
+    </w:lvl>
+    <w:lvl w:ilvl="1" w:tplc="FFFFFFFF">
+      <w:numFmt w:val="decimal"/>
+      <w:lvlText w:val=""/>
+      <w:lvlJc w:val="left"/>
+    </w:lvl>
+    <w:lvl w:ilvl="2" w:tplc="FFFFFFFF">
+      <w:numFmt w:val="decimal"/>
+      <w:lvlText w:val=""/>
+      <w:lvlJc w:val="left"/>
+    </w:lvl>
+    <w:lvl w:ilvl="3" w:tplc="FFFFFFFF">
+      <w:numFmt w:val="decimal"/>
+      <w:lvlText w:val=""/>
+      <w:lvlJc w:val="left"/>
+    </w:lvl>
+    <w:lvl w:ilvl="4" w:tplc="FFFFFFFF">
+      <w:numFmt w:val="decimal"/>
+      <w:lvlText w:val=""/>
+      <w:lvlJc w:val="left"/>
+    </w:lvl>
+    <w:lvl w:ilvl="5" w:tplc="FFFFFFFF">
+      <w:numFmt w:val="decimal"/>
+      <w:lvlText w:val=""/>
+      <w:lvlJc w:val="left"/>
+    </w:lvl>
+    <w:lvl w:ilvl="6" w:tplc="FFFFFFFF">
+      <w:numFmt w:val="decimal"/>
+      <w:lvlText w:val=""/>
+      <w:lvlJc w:val="left"/>
+    </w:lvl>
+    <w:lvl w:ilvl="7" w:tplc="FFFFFFFF">
+      <w:numFmt w:val="decimal"/>
+      <w:lvlText w:val=""/>
+      <w:lvlJc w:val="left"/>
+    </w:lvl>
+    <w:lvl w:ilvl="8" w:tplc="FFFFFFFF">
+      <w:numFmt w:val="decimal"/>
+      <w:lvlText w:val=""/>
+      <w:lvlJc w:val="left"/>
+    </w:lvl>
+  </w:abstractNum>
+  <w:abstractNum w:abstractNumId="1">
+    <w:nsid w:val="283067D1"/>
+    <w:multiLevelType w:val="hybridMultilevel"/>
+    <w:tmpl w:val="DFAC7F48"/>
+    <w:lvl w:ilvl="0" w:tplc="2E6427B0">
+      <w:start w:val="2"/>
+      <w:numFmt w:val="bullet"/>
+      <w:lvlText w:val="-"/>
+      <w:lvlJc w:val="left"/>
+      <w:pPr>
+        <w:ind w:left="720" w:hanging="360"/>
+      </w:pPr>
+      <w:rPr>
+        <w:rFonts w:ascii="Calibri" w:eastAsiaTheme="minorHAnsi" w:hAnsi="Calibri" w:cstheme="minorBidi" w:hint="default"/>
+      </w:rPr>
+    </w:lvl>
+    <w:lvl w:ilvl="1" w:tplc="04070003" w:tentative="1">
+      <w:start w:val="1"/>
+      <w:numFmt w:val="bullet"/>
+      <w:lvlText w:val="o"/>
+      <w:lvlJc w:val="left"/>
+      <w:pPr>
+        <w:ind w:left="1440" w:hanging="360"/>
+      </w:pPr>
+      <w:rPr>
+        <w:rFonts w:ascii="Courier New" w:hAnsi="Courier New" w:cs="Courier New" w:hint="default"/>
+      </w:rPr>
+    </w:lvl>
+    <w:lvl w:ilvl="2" w:tplc="04070005" w:tentative="1">
+      <w:start w:val="1"/>
+      <w:numFmt w:val="bullet"/>
+      <w:lvlText w:val=""/>
+      <w:lvlJc w:val="left"/>
+      <w:pPr>
+        <w:ind w:left="2160" w:hanging="360"/>
+      </w:pPr>
+      <w:rPr>
+        <w:rFonts w:ascii="Wingdings" w:hAnsi="Wingdings" w:hint="default"/>
+      </w:rPr>
+    </w:lvl>
+    <w:lvl w:ilvl="3" w:tplc="04070001" w:tentative="1">
+      <w:start w:val="1"/>
+      <w:numFmt w:val="bullet"/>
+      <w:lvlText w:val=""/>
+      <w:lvlJc w:val="left"/>
+      <w:pPr>
+        <w:ind w:left="2880" w:hanging="360"/>
+      </w:pPr>
+      <w:rPr>
+        <w:rFonts w:ascii="Symbol" w:hAnsi="Symbol" w:hint="default"/>
+      </w:rPr>
+    </w:lvl>
+    <w:lvl w:ilvl="4" w:tplc="04070003" w:tentative="1">
+      <w:start w:val="1"/>
+      <w:numFmt w:val="bullet"/>
+      <w:lvlText w:val="o"/>
+      <w:lvlJc w:val="left"/>
+      <w:pPr>
+        <w:ind w:left="3600" w:hanging="360"/>
+      </w:pPr>
+      <w:rPr>
+        <w:rFonts w:ascii="Courier New" w:hAnsi="Courier New" w:cs="Courier New" w:hint="default"/>
+      </w:rPr>
+    </w:lvl>
+    <w:lvl w:ilvl="5" w:tplc="04070005" w:tentative="1">
+      <w:start w:val="1"/>
+      <w:numFmt w:val="bullet"/>
+      <w:lvlText w:val=""/>
+      <w:lvlJc w:val="left"/>
+      <w:pPr>
+        <w:ind w:left="4320" w:hanging="360"/>
+      </w:pPr>
+      <w:rPr>
+        <w:rFonts w:ascii="Wingdings" w:hAnsi="Wingdings" w:hint="default"/>
+      </w:rPr>
+    </w:lvl>
+    <w:lvl w:ilvl="6" w:tplc="04070001" w:tentative="1">
+      <w:start w:val="1"/>
+      <w:numFmt w:val="bullet"/>
+      <w:lvlText w:val=""/>
+      <w:lvlJc w:val="left"/>
+      <w:pPr>
+        <w:ind w:left="5040" w:hanging="360"/>
+      </w:pPr>
+      <w:rPr>
+        <w:rFonts w:ascii="Symbol" w:hAnsi="Symbol" w:hint="default"/>
+      </w:rPr>
+    </w:lvl>
+    <w:lvl w:ilvl="7" w:tplc="04070003" w:tentative="1">
+      <w:start w:val="1"/>
+      <w:numFmt w:val="bullet"/>
+      <w:lvlText w:val="o"/>
+      <w:lvlJc w:val="left"/>
+      <w:pPr>
+        <w:ind w:left="5760" w:hanging="360"/>
+      </w:pPr>
+      <w:rPr>
+        <w:rFonts w:ascii="Courier New" w:hAnsi="Courier New" w:cs="Courier New" w:hint="default"/>
+      </w:rPr>
+    </w:lvl>
+    <w:lvl w:ilvl="8" w:tplc="04070005" w:tentative="1">
+      <w:start w:val="1"/>
+      <w:numFmt w:val="bullet"/>
+      <w:lvlText w:val=""/>
+      <w:lvlJc w:val="left"/>
+      <w:pPr>
+        <w:ind w:left="6480" w:hanging="360"/>
+      </w:pPr>
+      <w:rPr>
+        <w:rFonts w:ascii="Wingdings" w:hAnsi="Wingdings" w:hint="default"/>
+      </w:rPr>
+    </w:lvl>
+  </w:abstractNum>
+  <w:abstractNum w:abstractNumId="2">
     <w:nsid w:val="62C02A83"/>
     <w:multiLevelType w:val="hybridMultilevel"/>
     <w:tmpl w:val="29227A86"/>
@@ -1199,6 +2057,12 @@
     </w:lvl>
   </w:abstractNum>
   <w:num w:numId="1">
+    <w:abstractNumId w:val="2"/>
+  </w:num>
+  <w:num w:numId="2">
+    <w:abstractNumId w:val="1"/>
+  </w:num>
+  <w:num w:numId="3">
     <w:abstractNumId w:val="0"/>
   </w:num>
 </w:numbering>
@@ -1221,7 +2085,7 @@
       </w:pPr>
     </w:pPrDefault>
   </w:docDefaults>
-  <w:latentStyles w:defLockedState="0" w:defUIPriority="99" w:defSemiHidden="0" w:defUnhideWhenUsed="0" w:defQFormat="0" w:count="371">
+  <w:latentStyles w:defLockedState="0" w:defUIPriority="99" w:defSemiHidden="0" w:defUnhideWhenUsed="0" w:defQFormat="0" w:count="382">
     <w:lsdException w:name="Normal" w:uiPriority="0" w:qFormat="1"/>
     <w:lsdException w:name="heading 1" w:uiPriority="9" w:qFormat="1"/>
     <w:lsdException w:name="heading 2" w:semiHidden="1" w:uiPriority="9" w:unhideWhenUsed="1" w:qFormat="1"/>
@@ -1593,6 +2457,8 @@
     <w:lsdException w:name="List Table 5 Dark Accent 6" w:uiPriority="50"/>
     <w:lsdException w:name="List Table 6 Colorful Accent 6" w:uiPriority="51"/>
     <w:lsdException w:name="List Table 7 Colorful Accent 6" w:uiPriority="52"/>
+    <w:lsdException w:name="Mention" w:semiHidden="1" w:unhideWhenUsed="1"/>
+    <w:lsdException w:name="Smart Hyperlink" w:semiHidden="1" w:unhideWhenUsed="1"/>
   </w:latentStyles>
   <w:style w:type="paragraph" w:default="1" w:styleId="Standard">
     <w:name w:val="Normal"/>
@@ -1622,7 +2488,6 @@
   <w:style w:type="character" w:default="1" w:styleId="Absatz-Standardschriftart">
     <w:name w:val="Default Paragraph Font"/>
     <w:uiPriority w:val="1"/>
-    <w:semiHidden/>
     <w:unhideWhenUsed/>
   </w:style>
   <w:style w:type="table" w:default="1" w:styleId="NormaleTabelle">
@@ -1679,6 +2544,7 @@
       <w:spacing w:after="0" w:line="240" w:lineRule="auto"/>
     </w:pPr>
     <w:tblPr>
+      <w:tblInd w:w="0" w:type="dxa"/>
       <w:tblBorders>
         <w:top w:val="single" w:sz="4" w:space="0" w:color="auto"/>
         <w:left w:val="single" w:sz="4" w:space="0" w:color="auto"/>
@@ -1687,6 +2553,12 @@
         <w:insideH w:val="single" w:sz="4" w:space="0" w:color="auto"/>
         <w:insideV w:val="single" w:sz="4" w:space="0" w:color="auto"/>
       </w:tblBorders>
+      <w:tblCellMar>
+        <w:top w:w="0" w:type="dxa"/>
+        <w:left w:w="108" w:type="dxa"/>
+        <w:bottom w:w="0" w:type="dxa"/>
+        <w:right w:w="108" w:type="dxa"/>
+      </w:tblCellMar>
     </w:tblPr>
   </w:style>
   <w:style w:type="table" w:styleId="EinfacheTabelle1">
@@ -1700,6 +2572,7 @@
     <w:tblPr>
       <w:tblStyleRowBandSize w:val="1"/>
       <w:tblStyleColBandSize w:val="1"/>
+      <w:tblInd w:w="0" w:type="dxa"/>
       <w:tblBorders>
         <w:top w:val="single" w:sz="4" w:space="0" w:color="BFBFBF" w:themeColor="background1" w:themeShade="BF"/>
         <w:left w:val="single" w:sz="4" w:space="0" w:color="BFBFBF" w:themeColor="background1" w:themeShade="BF"/>
@@ -1708,6 +2581,12 @@
         <w:insideH w:val="single" w:sz="4" w:space="0" w:color="BFBFBF" w:themeColor="background1" w:themeShade="BF"/>
         <w:insideV w:val="single" w:sz="4" w:space="0" w:color="BFBFBF" w:themeColor="background1" w:themeShade="BF"/>
       </w:tblBorders>
+      <w:tblCellMar>
+        <w:top w:w="0" w:type="dxa"/>
+        <w:left w:w="108" w:type="dxa"/>
+        <w:bottom w:w="0" w:type="dxa"/>
+        <w:right w:w="108" w:type="dxa"/>
+      </w:tblCellMar>
     </w:tblPr>
     <w:tblStylePr w:type="firstRow">
       <w:rPr>

</xml_diff>

<commit_message>
final version of task 3
</commit_message>
<xml_diff>
--- a/doc/CS2/task3/CS2-task3.docx
+++ b/doc/CS2/task3/CS2-task3.docx
@@ -1,6 +1,6 @@
 
 <file path=word/document.xml><?xml version="1.0" encoding="utf-8"?>
-<w:document xmlns:wpc="http://schemas.microsoft.com/office/word/2010/wordprocessingCanvas" xmlns:mo="http://schemas.microsoft.com/office/mac/office/2008/main" xmlns:mc="http://schemas.openxmlformats.org/markup-compatibility/2006" xmlns:mv="urn:schemas-microsoft-com:mac:vml" xmlns:o="urn:schemas-microsoft-com:office:office" xmlns:r="http://schemas.openxmlformats.org/officeDocument/2006/relationships" xmlns:m="http://schemas.openxmlformats.org/officeDocument/2006/math" xmlns:v="urn:schemas-microsoft-com:vml" xmlns:wp14="http://schemas.microsoft.com/office/word/2010/wordprocessingDrawing" xmlns:wp="http://schemas.openxmlformats.org/drawingml/2006/wordprocessingDrawing" xmlns:w10="urn:schemas-microsoft-com:office:word" xmlns:w="http://schemas.openxmlformats.org/wordprocessingml/2006/main" xmlns:w14="http://schemas.microsoft.com/office/word/2010/wordml" xmlns:w15="http://schemas.microsoft.com/office/word/2012/wordml" xmlns:wpg="http://schemas.microsoft.com/office/word/2010/wordprocessingGroup" xmlns:wpi="http://schemas.microsoft.com/office/word/2010/wordprocessingInk" xmlns:wne="http://schemas.microsoft.com/office/word/2006/wordml" xmlns:wps="http://schemas.microsoft.com/office/word/2010/wordprocessingShape" mc:Ignorable="w14 w15 wp14">
+<w:document xmlns:wpc="http://schemas.microsoft.com/office/word/2010/wordprocessingCanvas" xmlns:mc="http://schemas.openxmlformats.org/markup-compatibility/2006" xmlns:o="urn:schemas-microsoft-com:office:office" xmlns:r="http://schemas.openxmlformats.org/officeDocument/2006/relationships" xmlns:m="http://schemas.openxmlformats.org/officeDocument/2006/math" xmlns:v="urn:schemas-microsoft-com:vml" xmlns:wp14="http://schemas.microsoft.com/office/word/2010/wordprocessingDrawing" xmlns:wp="http://schemas.openxmlformats.org/drawingml/2006/wordprocessingDrawing" xmlns:w10="urn:schemas-microsoft-com:office:word" xmlns:w="http://schemas.openxmlformats.org/wordprocessingml/2006/main" xmlns:w14="http://schemas.microsoft.com/office/word/2010/wordml" xmlns:w15="http://schemas.microsoft.com/office/word/2012/wordml" xmlns:wpg="http://schemas.microsoft.com/office/word/2010/wordprocessingGroup" xmlns:wpi="http://schemas.microsoft.com/office/word/2010/wordprocessingInk" xmlns:wne="http://schemas.microsoft.com/office/word/2006/wordml" xmlns:wps="http://schemas.microsoft.com/office/word/2010/wordprocessingShape" mc:Ignorable="w14 w15 wp14">
   <w:body>
     <w:p>
       <w:pPr>
@@ -39,6 +39,66 @@
         </w:rPr>
       </w:pPr>
     </w:p>
+    <w:p>
+      <w:pPr>
+        <w:pStyle w:val="berschrift2"/>
+        <w:rPr>
+          <w:lang w:val="en-GB"/>
+        </w:rPr>
+      </w:pPr>
+      <w:r>
+        <w:rPr>
+          <w:lang w:val="en-GB"/>
+        </w:rPr>
+        <w:t>User requirements</w:t>
+      </w:r>
+    </w:p>
+    <w:p>
+      <w:pPr>
+        <w:rPr>
+          <w:lang w:val="en-GB"/>
+        </w:rPr>
+      </w:pPr>
+      <w:r>
+        <w:rPr>
+          <w:lang w:val="en-GB"/>
+        </w:rPr>
+        <w:t>The User attaches the Personal Insulin Pump to a catheter placed under his skin in the stomach area.</w:t>
+      </w:r>
+      <w:r>
+        <w:rPr>
+          <w:lang w:val="en-GB"/>
+        </w:rPr>
+        <w:t xml:space="preserve"> </w:t>
+      </w:r>
+      <w:r>
+        <w:rPr>
+          <w:lang w:val="en-GB"/>
+        </w:rPr>
+        <w:t xml:space="preserve">The Insulin Pump measures periodically the blood sugar level of the user and computes the required insulin dose which is then administered. A display on the pump shows the current blood sugar levels, the quantity of insulin in the reservoir and battery level. </w:t>
+      </w:r>
+    </w:p>
+    <w:p>
+      <w:pPr>
+        <w:rPr>
+          <w:lang w:val="en-GB"/>
+        </w:rPr>
+      </w:pPr>
+    </w:p>
+    <w:p>
+      <w:pPr>
+        <w:pStyle w:val="berschrift2"/>
+        <w:rPr>
+          <w:lang w:val="en-GB"/>
+        </w:rPr>
+      </w:pPr>
+      <w:r>
+        <w:rPr>
+          <w:lang w:val="en-GB"/>
+        </w:rPr>
+        <w:t>System requirements</w:t>
+      </w:r>
+    </w:p>
     <w:tbl>
       <w:tblPr>
         <w:tblStyle w:val="EinfacheTabelle1"/>
@@ -73,13 +133,7 @@
               <w:rPr>
                 <w:lang w:val="en-GB"/>
               </w:rPr>
-              <w:t>User</w:t>
-            </w:r>
-            <w:r>
-              <w:rPr>
-                <w:lang w:val="en-GB"/>
-              </w:rPr>
-              <w:t xml:space="preserve"> R</w:t>
+              <w:t>Functional R</w:t>
             </w:r>
             <w:r>
               <w:rPr>
@@ -230,7 +284,7 @@
               <w:rPr>
                 <w:lang w:val="en-GB"/>
               </w:rPr>
-              <w:t>The user may replace the insulin reservoir with a new reservoir at any time</w:t>
+              <w:t>User can turn pump on and off</w:t>
             </w:r>
           </w:p>
         </w:tc>
@@ -281,7 +335,7 @@
               <w:rPr>
                 <w:lang w:val="en-GB"/>
               </w:rPr>
-              <w:t>User</w:t>
+              <w:t>System</w:t>
             </w:r>
           </w:p>
         </w:tc>
@@ -303,7 +357,19 @@
               <w:rPr>
                 <w:lang w:val="en-GB"/>
               </w:rPr>
-              <w:t>The user shall be able to see the last dose of insulin that was computed on the display</w:t>
+              <w:t>Periodically r</w:t>
+            </w:r>
+            <w:r>
+              <w:rPr>
+                <w:lang w:val="en-GB"/>
+              </w:rPr>
+              <w:t>ead blood sugar values</w:t>
+            </w:r>
+            <w:r>
+              <w:rPr>
+                <w:lang w:val="en-GB"/>
+              </w:rPr>
+              <w:t xml:space="preserve"> of patient</w:t>
             </w:r>
           </w:p>
         </w:tc>
@@ -353,8 +419,6 @@
               </w:rPr>
               <w:t>System</w:t>
             </w:r>
-            <w:bookmarkStart w:id="0" w:name="_GoBack"/>
-            <w:bookmarkEnd w:id="0"/>
           </w:p>
         </w:tc>
         <w:tc>
@@ -375,7 +439,223 @@
               <w:rPr>
                 <w:lang w:val="en-GB"/>
               </w:rPr>
-              <w:t>The blood sugar level shall be measured at periodic intervals</w:t>
+              <w:t>Display blood sugar level</w:t>
+            </w:r>
+          </w:p>
+        </w:tc>
+      </w:tr>
+      <w:tr>
+        <w:trPr>
+          <w:cnfStyle w:val="000000100000" w:firstRow="0" w:lastRow="0" w:firstColumn="0" w:lastColumn="0" w:oddVBand="0" w:evenVBand="0" w:oddHBand="1" w:evenHBand="0" w:firstRowFirstColumn="0" w:firstRowLastColumn="0" w:lastRowFirstColumn="0" w:lastRowLastColumn="0"/>
+        </w:trPr>
+        <w:tc>
+          <w:tcPr>
+            <w:cnfStyle w:val="001000000000" w:firstRow="0" w:lastRow="0" w:firstColumn="1" w:lastColumn="0" w:oddVBand="0" w:evenVBand="0" w:oddHBand="0" w:evenHBand="0" w:firstRowFirstColumn="0" w:firstRowLastColumn="0" w:lastRowFirstColumn="0" w:lastRowLastColumn="0"/>
+            <w:tcW w:w="625" w:type="dxa"/>
+          </w:tcPr>
+          <w:p>
+            <w:pPr>
+              <w:tabs>
+                <w:tab w:val="left" w:pos="284"/>
+              </w:tabs>
+              <w:rPr>
+                <w:b w:val="0"/>
+                <w:lang w:val="en-GB"/>
+              </w:rPr>
+            </w:pPr>
+            <w:r>
+              <w:rPr>
+                <w:b w:val="0"/>
+                <w:lang w:val="en-GB"/>
+              </w:rPr>
+              <w:t>4</w:t>
+            </w:r>
+          </w:p>
+        </w:tc>
+        <w:tc>
+          <w:tcPr>
+            <w:tcW w:w="1071" w:type="dxa"/>
+          </w:tcPr>
+          <w:p>
+            <w:pPr>
+              <w:tabs>
+                <w:tab w:val="left" w:pos="284"/>
+              </w:tabs>
+              <w:cnfStyle w:val="000000100000" w:firstRow="0" w:lastRow="0" w:firstColumn="0" w:lastColumn="0" w:oddVBand="0" w:evenVBand="0" w:oddHBand="1" w:evenHBand="0" w:firstRowFirstColumn="0" w:firstRowLastColumn="0" w:lastRowFirstColumn="0" w:lastRowLastColumn="0"/>
+              <w:rPr>
+                <w:lang w:val="en-GB"/>
+              </w:rPr>
+            </w:pPr>
+            <w:r>
+              <w:rPr>
+                <w:lang w:val="en-GB"/>
+              </w:rPr>
+              <w:t>System</w:t>
+            </w:r>
+          </w:p>
+        </w:tc>
+        <w:tc>
+          <w:tcPr>
+            <w:tcW w:w="7366" w:type="dxa"/>
+          </w:tcPr>
+          <w:p>
+            <w:pPr>
+              <w:tabs>
+                <w:tab w:val="left" w:pos="284"/>
+              </w:tabs>
+              <w:cnfStyle w:val="000000100000" w:firstRow="0" w:lastRow="0" w:firstColumn="0" w:lastColumn="0" w:oddVBand="0" w:evenVBand="0" w:oddHBand="1" w:evenHBand="0" w:firstRowFirstColumn="0" w:firstRowLastColumn="0" w:lastRowFirstColumn="0" w:lastRowLastColumn="0"/>
+              <w:rPr>
+                <w:lang w:val="en-GB"/>
+              </w:rPr>
+            </w:pPr>
+            <w:r>
+              <w:rPr>
+                <w:lang w:val="en-GB"/>
+              </w:rPr>
+              <w:t>Display shows battery level</w:t>
+            </w:r>
+          </w:p>
+        </w:tc>
+      </w:tr>
+      <w:tr>
+        <w:tc>
+          <w:tcPr>
+            <w:cnfStyle w:val="001000000000" w:firstRow="0" w:lastRow="0" w:firstColumn="1" w:lastColumn="0" w:oddVBand="0" w:evenVBand="0" w:oddHBand="0" w:evenHBand="0" w:firstRowFirstColumn="0" w:firstRowLastColumn="0" w:lastRowFirstColumn="0" w:lastRowLastColumn="0"/>
+            <w:tcW w:w="625" w:type="dxa"/>
+          </w:tcPr>
+          <w:p>
+            <w:pPr>
+              <w:tabs>
+                <w:tab w:val="left" w:pos="284"/>
+              </w:tabs>
+              <w:rPr>
+                <w:b w:val="0"/>
+                <w:lang w:val="en-GB"/>
+              </w:rPr>
+            </w:pPr>
+            <w:r>
+              <w:rPr>
+                <w:b w:val="0"/>
+                <w:lang w:val="en-GB"/>
+              </w:rPr>
+              <w:t>5</w:t>
+            </w:r>
+          </w:p>
+        </w:tc>
+        <w:tc>
+          <w:tcPr>
+            <w:tcW w:w="1071" w:type="dxa"/>
+          </w:tcPr>
+          <w:p>
+            <w:pPr>
+              <w:tabs>
+                <w:tab w:val="left" w:pos="284"/>
+              </w:tabs>
+              <w:cnfStyle w:val="000000000000" w:firstRow="0" w:lastRow="0" w:firstColumn="0" w:lastColumn="0" w:oddVBand="0" w:evenVBand="0" w:oddHBand="0" w:evenHBand="0" w:firstRowFirstColumn="0" w:firstRowLastColumn="0" w:lastRowFirstColumn="0" w:lastRowLastColumn="0"/>
+              <w:rPr>
+                <w:lang w:val="en-GB"/>
+              </w:rPr>
+            </w:pPr>
+            <w:r>
+              <w:rPr>
+                <w:lang w:val="en-GB"/>
+              </w:rPr>
+              <w:t>System</w:t>
+            </w:r>
+          </w:p>
+        </w:tc>
+        <w:tc>
+          <w:tcPr>
+            <w:tcW w:w="7366" w:type="dxa"/>
+          </w:tcPr>
+          <w:p>
+            <w:pPr>
+              <w:tabs>
+                <w:tab w:val="left" w:pos="284"/>
+              </w:tabs>
+              <w:cnfStyle w:val="000000000000" w:firstRow="0" w:lastRow="0" w:firstColumn="0" w:lastColumn="0" w:oddVBand="0" w:evenVBand="0" w:oddHBand="0" w:evenHBand="0" w:firstRowFirstColumn="0" w:firstRowLastColumn="0" w:lastRowFirstColumn="0" w:lastRowLastColumn="0"/>
+              <w:rPr>
+                <w:lang w:val="en-GB"/>
+              </w:rPr>
+            </w:pPr>
+            <w:r>
+              <w:rPr>
+                <w:lang w:val="en-GB"/>
+              </w:rPr>
+              <w:t>Administer insulin</w:t>
+            </w:r>
+          </w:p>
+        </w:tc>
+      </w:tr>
+      <w:tr>
+        <w:trPr>
+          <w:cnfStyle w:val="000000100000" w:firstRow="0" w:lastRow="0" w:firstColumn="0" w:lastColumn="0" w:oddVBand="0" w:evenVBand="0" w:oddHBand="1" w:evenHBand="0" w:firstRowFirstColumn="0" w:firstRowLastColumn="0" w:lastRowFirstColumn="0" w:lastRowLastColumn="0"/>
+        </w:trPr>
+        <w:tc>
+          <w:tcPr>
+            <w:cnfStyle w:val="001000000000" w:firstRow="0" w:lastRow="0" w:firstColumn="1" w:lastColumn="0" w:oddVBand="0" w:evenVBand="0" w:oddHBand="0" w:evenHBand="0" w:firstRowFirstColumn="0" w:firstRowLastColumn="0" w:lastRowFirstColumn="0" w:lastRowLastColumn="0"/>
+            <w:tcW w:w="625" w:type="dxa"/>
+          </w:tcPr>
+          <w:p>
+            <w:pPr>
+              <w:tabs>
+                <w:tab w:val="left" w:pos="284"/>
+              </w:tabs>
+              <w:rPr>
+                <w:b w:val="0"/>
+                <w:lang w:val="en-GB"/>
+              </w:rPr>
+            </w:pPr>
+            <w:r>
+              <w:rPr>
+                <w:b w:val="0"/>
+                <w:lang w:val="en-GB"/>
+              </w:rPr>
+              <w:t>6</w:t>
+            </w:r>
+          </w:p>
+        </w:tc>
+        <w:tc>
+          <w:tcPr>
+            <w:tcW w:w="1071" w:type="dxa"/>
+          </w:tcPr>
+          <w:p>
+            <w:pPr>
+              <w:tabs>
+                <w:tab w:val="left" w:pos="284"/>
+              </w:tabs>
+              <w:cnfStyle w:val="000000100000" w:firstRow="0" w:lastRow="0" w:firstColumn="0" w:lastColumn="0" w:oddVBand="0" w:evenVBand="0" w:oddHBand="1" w:evenHBand="0" w:firstRowFirstColumn="0" w:firstRowLastColumn="0" w:lastRowFirstColumn="0" w:lastRowLastColumn="0"/>
+              <w:rPr>
+                <w:lang w:val="en-GB"/>
+              </w:rPr>
+            </w:pPr>
+            <w:r>
+              <w:rPr>
+                <w:lang w:val="en-GB"/>
+              </w:rPr>
+              <w:t>System</w:t>
+            </w:r>
+          </w:p>
+        </w:tc>
+        <w:tc>
+          <w:tcPr>
+            <w:tcW w:w="7366" w:type="dxa"/>
+          </w:tcPr>
+          <w:p>
+            <w:pPr>
+              <w:tabs>
+                <w:tab w:val="left" w:pos="284"/>
+              </w:tabs>
+              <w:cnfStyle w:val="000000100000" w:firstRow="0" w:lastRow="0" w:firstColumn="0" w:lastColumn="0" w:oddVBand="0" w:evenVBand="0" w:oddHBand="1" w:evenHBand="0" w:firstRowFirstColumn="0" w:firstRowLastColumn="0" w:lastRowFirstColumn="0" w:lastRowLastColumn="0"/>
+              <w:rPr>
+                <w:lang w:val="en-GB"/>
+              </w:rPr>
+            </w:pPr>
+            <w:r>
+              <w:rPr>
+                <w:lang w:val="en-US"/>
+              </w:rPr>
+              <w:t>The amount of insulin to be delivered shall be computed according to the current sugar reading as measured by the sensor</w:t>
             </w:r>
           </w:p>
         </w:tc>
@@ -425,7 +705,19 @@
               <w:rPr>
                 <w:lang w:val="en-GB"/>
               </w:rPr>
-              <w:t>Functional R</w:t>
+              <w:t>Non-F</w:t>
+            </w:r>
+            <w:r>
+              <w:rPr>
+                <w:lang w:val="en-GB"/>
+              </w:rPr>
+              <w:t xml:space="preserve">unctional </w:t>
+            </w:r>
+            <w:r>
+              <w:rPr>
+                <w:lang w:val="en-GB"/>
+              </w:rPr>
+              <w:t>R</w:t>
             </w:r>
             <w:r>
               <w:rPr>
@@ -554,7 +846,7 @@
               <w:rPr>
                 <w:lang w:val="en-GB"/>
               </w:rPr>
-              <w:t>User</w:t>
+              <w:t>System</w:t>
             </w:r>
           </w:p>
         </w:tc>
@@ -576,7 +868,7 @@
               <w:rPr>
                 <w:lang w:val="en-GB"/>
               </w:rPr>
-              <w:t>User can turn pump on and off</w:t>
+              <w:t>Simple maintenance</w:t>
             </w:r>
           </w:p>
         </w:tc>
@@ -649,13 +941,7 @@
               <w:rPr>
                 <w:lang w:val="en-GB"/>
               </w:rPr>
-              <w:t>Read blood sugar values</w:t>
-            </w:r>
-            <w:r>
-              <w:rPr>
-                <w:lang w:val="en-GB"/>
-              </w:rPr>
-              <w:t xml:space="preserve"> of patient</w:t>
+              <w:t>System has to be operational 99.99% of time</w:t>
             </w:r>
           </w:p>
         </w:tc>
@@ -725,7 +1011,7 @@
               <w:rPr>
                 <w:lang w:val="en-GB"/>
               </w:rPr>
-              <w:t>Display blood sugar level</w:t>
+              <w:t>The system shall perform reliably and deliver the correct amount of insulin to counteract the current level of blood sugar</w:t>
             </w:r>
           </w:p>
         </w:tc>
@@ -776,7 +1062,7 @@
               <w:rPr>
                 <w:lang w:val="en-GB"/>
               </w:rPr>
-              <w:t>System</w:t>
+              <w:t>User</w:t>
             </w:r>
           </w:p>
         </w:tc>
@@ -798,7 +1084,7 @@
               <w:rPr>
                 <w:lang w:val="en-GB"/>
               </w:rPr>
-              <w:t>Administer insulin</w:t>
+              <w:t>The user shall be able to use all the system functions after two hours of training</w:t>
             </w:r>
           </w:p>
         </w:tc>
@@ -866,9 +1152,380 @@
             </w:pPr>
             <w:r>
               <w:rPr>
-                <w:lang w:val="en-US"/>
-              </w:rPr>
-              <w:t>The amount of insulin to be delivered shall be computed according to the current sugar reading as measured by the sensor</w:t>
+                <w:lang w:val="en-GB"/>
+              </w:rPr>
+              <w:t>The audible alarm shall be sounded when any error condition is discovered and a diagnostic message should be displayed</w:t>
+            </w:r>
+          </w:p>
+        </w:tc>
+      </w:tr>
+      <w:tr>
+        <w:trPr>
+          <w:cnfStyle w:val="000000100000" w:firstRow="0" w:lastRow="0" w:firstColumn="0" w:lastColumn="0" w:oddVBand="0" w:evenVBand="0" w:oddHBand="1" w:evenHBand="0" w:firstRowFirstColumn="0" w:firstRowLastColumn="0" w:lastRowFirstColumn="0" w:lastRowLastColumn="0"/>
+        </w:trPr>
+        <w:tc>
+          <w:tcPr>
+            <w:cnfStyle w:val="001000000000" w:firstRow="0" w:lastRow="0" w:firstColumn="1" w:lastColumn="0" w:oddVBand="0" w:evenVBand="0" w:oddHBand="0" w:evenHBand="0" w:firstRowFirstColumn="0" w:firstRowLastColumn="0" w:lastRowFirstColumn="0" w:lastRowLastColumn="0"/>
+            <w:tcW w:w="625" w:type="dxa"/>
+          </w:tcPr>
+          <w:p>
+            <w:pPr>
+              <w:tabs>
+                <w:tab w:val="left" w:pos="284"/>
+              </w:tabs>
+              <w:rPr>
+                <w:b w:val="0"/>
+                <w:lang w:val="en-GB"/>
+              </w:rPr>
+            </w:pPr>
+            <w:r>
+              <w:rPr>
+                <w:b w:val="0"/>
+                <w:lang w:val="en-GB"/>
+              </w:rPr>
+              <w:t>6</w:t>
+            </w:r>
+          </w:p>
+        </w:tc>
+        <w:tc>
+          <w:tcPr>
+            <w:tcW w:w="1071" w:type="dxa"/>
+          </w:tcPr>
+          <w:p>
+            <w:pPr>
+              <w:tabs>
+                <w:tab w:val="left" w:pos="284"/>
+              </w:tabs>
+              <w:cnfStyle w:val="000000100000" w:firstRow="0" w:lastRow="0" w:firstColumn="0" w:lastColumn="0" w:oddVBand="0" w:evenVBand="0" w:oddHBand="1" w:evenHBand="0" w:firstRowFirstColumn="0" w:firstRowLastColumn="0" w:lastRowFirstColumn="0" w:lastRowLastColumn="0"/>
+              <w:rPr>
+                <w:lang w:val="en-GB"/>
+              </w:rPr>
+            </w:pPr>
+            <w:r>
+              <w:rPr>
+                <w:lang w:val="en-GB"/>
+              </w:rPr>
+              <w:t>System</w:t>
+            </w:r>
+          </w:p>
+        </w:tc>
+        <w:tc>
+          <w:tcPr>
+            <w:tcW w:w="7366" w:type="dxa"/>
+          </w:tcPr>
+          <w:p>
+            <w:pPr>
+              <w:tabs>
+                <w:tab w:val="left" w:pos="284"/>
+              </w:tabs>
+              <w:cnfStyle w:val="000000100000" w:firstRow="0" w:lastRow="0" w:firstColumn="0" w:lastColumn="0" w:oddVBand="0" w:evenVBand="0" w:oddHBand="1" w:evenHBand="0" w:firstRowFirstColumn="0" w:firstRowLastColumn="0" w:lastRowFirstColumn="0" w:lastRowLastColumn="0"/>
+              <w:rPr>
+                <w:lang w:val="en-GB"/>
+              </w:rPr>
+            </w:pPr>
+            <w:r>
+              <w:rPr>
+                <w:lang w:val="en-GB"/>
+              </w:rPr>
+              <w:t>On loss of power, a battery backup must ensure power for another 8 hours</w:t>
+            </w:r>
+          </w:p>
+        </w:tc>
+      </w:tr>
+      <w:tr>
+        <w:tc>
+          <w:tcPr>
+            <w:cnfStyle w:val="001000000000" w:firstRow="0" w:lastRow="0" w:firstColumn="1" w:lastColumn="0" w:oddVBand="0" w:evenVBand="0" w:oddHBand="0" w:evenHBand="0" w:firstRowFirstColumn="0" w:firstRowLastColumn="0" w:lastRowFirstColumn="0" w:lastRowLastColumn="0"/>
+            <w:tcW w:w="625" w:type="dxa"/>
+          </w:tcPr>
+          <w:p>
+            <w:pPr>
+              <w:tabs>
+                <w:tab w:val="left" w:pos="284"/>
+              </w:tabs>
+              <w:rPr>
+                <w:b w:val="0"/>
+                <w:lang w:val="en-GB"/>
+              </w:rPr>
+            </w:pPr>
+            <w:r>
+              <w:rPr>
+                <w:b w:val="0"/>
+                <w:lang w:val="en-GB"/>
+              </w:rPr>
+              <w:t>7</w:t>
+            </w:r>
+          </w:p>
+        </w:tc>
+        <w:tc>
+          <w:tcPr>
+            <w:tcW w:w="1071" w:type="dxa"/>
+          </w:tcPr>
+          <w:p>
+            <w:pPr>
+              <w:tabs>
+                <w:tab w:val="left" w:pos="284"/>
+              </w:tabs>
+              <w:cnfStyle w:val="000000000000" w:firstRow="0" w:lastRow="0" w:firstColumn="0" w:lastColumn="0" w:oddVBand="0" w:evenVBand="0" w:oddHBand="0" w:evenHBand="0" w:firstRowFirstColumn="0" w:firstRowLastColumn="0" w:lastRowFirstColumn="0" w:lastRowLastColumn="0"/>
+              <w:rPr>
+                <w:lang w:val="en-GB"/>
+              </w:rPr>
+            </w:pPr>
+            <w:r>
+              <w:rPr>
+                <w:lang w:val="en-GB"/>
+              </w:rPr>
+              <w:t>System</w:t>
+            </w:r>
+          </w:p>
+        </w:tc>
+        <w:tc>
+          <w:tcPr>
+            <w:tcW w:w="7366" w:type="dxa"/>
+          </w:tcPr>
+          <w:p>
+            <w:pPr>
+              <w:tabs>
+                <w:tab w:val="left" w:pos="284"/>
+              </w:tabs>
+              <w:cnfStyle w:val="000000000000" w:firstRow="0" w:lastRow="0" w:firstColumn="0" w:lastColumn="0" w:oddVBand="0" w:evenVBand="0" w:oddHBand="0" w:evenHBand="0" w:firstRowFirstColumn="0" w:firstRowLastColumn="0" w:lastRowFirstColumn="0" w:lastRowLastColumn="0"/>
+              <w:rPr>
+                <w:lang w:val="en-GB"/>
+              </w:rPr>
+            </w:pPr>
+            <w:r>
+              <w:rPr>
+                <w:lang w:val="en-GB"/>
+              </w:rPr>
+              <w:t>The system shall be available to deliver insulin when required</w:t>
+            </w:r>
+          </w:p>
+        </w:tc>
+      </w:tr>
+      <w:tr>
+        <w:trPr>
+          <w:cnfStyle w:val="000000100000" w:firstRow="0" w:lastRow="0" w:firstColumn="0" w:lastColumn="0" w:oddVBand="0" w:evenVBand="0" w:oddHBand="1" w:evenHBand="0" w:firstRowFirstColumn="0" w:firstRowLastColumn="0" w:lastRowFirstColumn="0" w:lastRowLastColumn="0"/>
+        </w:trPr>
+        <w:tc>
+          <w:tcPr>
+            <w:cnfStyle w:val="001000000000" w:firstRow="0" w:lastRow="0" w:firstColumn="1" w:lastColumn="0" w:oddVBand="0" w:evenVBand="0" w:oddHBand="0" w:evenHBand="0" w:firstRowFirstColumn="0" w:firstRowLastColumn="0" w:lastRowFirstColumn="0" w:lastRowLastColumn="0"/>
+            <w:tcW w:w="625" w:type="dxa"/>
+          </w:tcPr>
+          <w:p>
+            <w:pPr>
+              <w:tabs>
+                <w:tab w:val="left" w:pos="284"/>
+              </w:tabs>
+              <w:rPr>
+                <w:b w:val="0"/>
+                <w:lang w:val="en-GB"/>
+              </w:rPr>
+            </w:pPr>
+            <w:r>
+              <w:rPr>
+                <w:b w:val="0"/>
+                <w:lang w:val="en-GB"/>
+              </w:rPr>
+              <w:t>8</w:t>
+            </w:r>
+          </w:p>
+        </w:tc>
+        <w:tc>
+          <w:tcPr>
+            <w:tcW w:w="1071" w:type="dxa"/>
+          </w:tcPr>
+          <w:p>
+            <w:pPr>
+              <w:tabs>
+                <w:tab w:val="left" w:pos="284"/>
+              </w:tabs>
+              <w:cnfStyle w:val="000000100000" w:firstRow="0" w:lastRow="0" w:firstColumn="0" w:lastColumn="0" w:oddVBand="0" w:evenVBand="0" w:oddHBand="1" w:evenHBand="0" w:firstRowFirstColumn="0" w:firstRowLastColumn="0" w:lastRowFirstColumn="0" w:lastRowLastColumn="0"/>
+              <w:rPr>
+                <w:lang w:val="en-GB"/>
+              </w:rPr>
+            </w:pPr>
+            <w:r>
+              <w:rPr>
+                <w:lang w:val="en-GB"/>
+              </w:rPr>
+              <w:t>System</w:t>
+            </w:r>
+          </w:p>
+        </w:tc>
+        <w:tc>
+          <w:tcPr>
+            <w:tcW w:w="7366" w:type="dxa"/>
+          </w:tcPr>
+          <w:p>
+            <w:pPr>
+              <w:tabs>
+                <w:tab w:val="left" w:pos="284"/>
+              </w:tabs>
+              <w:cnfStyle w:val="000000100000" w:firstRow="0" w:lastRow="0" w:firstColumn="0" w:lastColumn="0" w:oddVBand="0" w:evenVBand="0" w:oddHBand="1" w:evenHBand="0" w:firstRowFirstColumn="0" w:firstRowLastColumn="0" w:lastRowFirstColumn="0" w:lastRowLastColumn="0"/>
+              <w:rPr>
+                <w:lang w:val="en-GB"/>
+              </w:rPr>
+            </w:pPr>
+            <w:r>
+              <w:rPr>
+                <w:lang w:val="en-GB"/>
+              </w:rPr>
+              <w:t xml:space="preserve">Display should </w:t>
+            </w:r>
+            <w:r>
+              <w:rPr>
+                <w:lang w:val="en-GB"/>
+              </w:rPr>
+              <w:t xml:space="preserve">show a lower battery level than the actual </w:t>
+            </w:r>
+            <w:r>
+              <w:rPr>
+                <w:lang w:val="en-GB"/>
+              </w:rPr>
+              <w:t>level</w:t>
+            </w:r>
+          </w:p>
+        </w:tc>
+      </w:tr>
+      <w:tr>
+        <w:tc>
+          <w:tcPr>
+            <w:cnfStyle w:val="001000000000" w:firstRow="0" w:lastRow="0" w:firstColumn="1" w:lastColumn="0" w:oddVBand="0" w:evenVBand="0" w:oddHBand="0" w:evenHBand="0" w:firstRowFirstColumn="0" w:firstRowLastColumn="0" w:lastRowFirstColumn="0" w:lastRowLastColumn="0"/>
+            <w:tcW w:w="625" w:type="dxa"/>
+          </w:tcPr>
+          <w:p>
+            <w:pPr>
+              <w:tabs>
+                <w:tab w:val="left" w:pos="284"/>
+              </w:tabs>
+              <w:rPr>
+                <w:b w:val="0"/>
+                <w:lang w:val="en-GB"/>
+              </w:rPr>
+            </w:pPr>
+            <w:r>
+              <w:rPr>
+                <w:b w:val="0"/>
+                <w:lang w:val="en-GB"/>
+              </w:rPr>
+              <w:t>9</w:t>
+            </w:r>
+          </w:p>
+        </w:tc>
+        <w:tc>
+          <w:tcPr>
+            <w:tcW w:w="1071" w:type="dxa"/>
+          </w:tcPr>
+          <w:p>
+            <w:pPr>
+              <w:tabs>
+                <w:tab w:val="left" w:pos="284"/>
+              </w:tabs>
+              <w:cnfStyle w:val="000000000000" w:firstRow="0" w:lastRow="0" w:firstColumn="0" w:lastColumn="0" w:oddVBand="0" w:evenVBand="0" w:oddHBand="0" w:evenHBand="0" w:firstRowFirstColumn="0" w:firstRowLastColumn="0" w:lastRowFirstColumn="0" w:lastRowLastColumn="0"/>
+              <w:rPr>
+                <w:lang w:val="en-GB"/>
+              </w:rPr>
+            </w:pPr>
+            <w:r>
+              <w:rPr>
+                <w:lang w:val="en-GB"/>
+              </w:rPr>
+              <w:t>System</w:t>
+            </w:r>
+          </w:p>
+        </w:tc>
+        <w:tc>
+          <w:tcPr>
+            <w:tcW w:w="7366" w:type="dxa"/>
+          </w:tcPr>
+          <w:p>
+            <w:pPr>
+              <w:tabs>
+                <w:tab w:val="left" w:pos="284"/>
+              </w:tabs>
+              <w:cnfStyle w:val="000000000000" w:firstRow="0" w:lastRow="0" w:firstColumn="0" w:lastColumn="0" w:oddVBand="0" w:evenVBand="0" w:oddHBand="0" w:evenHBand="0" w:firstRowFirstColumn="0" w:firstRowLastColumn="0" w:lastRowFirstColumn="0" w:lastRowLastColumn="0"/>
+              <w:rPr>
+                <w:lang w:val="en-GB"/>
+              </w:rPr>
+            </w:pPr>
+            <w:r>
+              <w:rPr>
+                <w:lang w:val="en-GB"/>
+              </w:rPr>
+              <w:t>PIP needs to follow all medical standards and regulations</w:t>
+            </w:r>
+          </w:p>
+        </w:tc>
+      </w:tr>
+      <w:tr>
+        <w:trPr>
+          <w:cnfStyle w:val="000000100000" w:firstRow="0" w:lastRow="0" w:firstColumn="0" w:lastColumn="0" w:oddVBand="0" w:evenVBand="0" w:oddHBand="1" w:evenHBand="0" w:firstRowFirstColumn="0" w:firstRowLastColumn="0" w:lastRowFirstColumn="0" w:lastRowLastColumn="0"/>
+        </w:trPr>
+        <w:tc>
+          <w:tcPr>
+            <w:cnfStyle w:val="001000000000" w:firstRow="0" w:lastRow="0" w:firstColumn="1" w:lastColumn="0" w:oddVBand="0" w:evenVBand="0" w:oddHBand="0" w:evenHBand="0" w:firstRowFirstColumn="0" w:firstRowLastColumn="0" w:lastRowFirstColumn="0" w:lastRowLastColumn="0"/>
+            <w:tcW w:w="625" w:type="dxa"/>
+          </w:tcPr>
+          <w:p>
+            <w:pPr>
+              <w:tabs>
+                <w:tab w:val="left" w:pos="284"/>
+              </w:tabs>
+              <w:rPr>
+                <w:b w:val="0"/>
+                <w:lang w:val="en-GB"/>
+              </w:rPr>
+            </w:pPr>
+            <w:r>
+              <w:rPr>
+                <w:b w:val="0"/>
+                <w:lang w:val="en-GB"/>
+              </w:rPr>
+              <w:t>10</w:t>
+            </w:r>
+          </w:p>
+        </w:tc>
+        <w:tc>
+          <w:tcPr>
+            <w:tcW w:w="1071" w:type="dxa"/>
+          </w:tcPr>
+          <w:p>
+            <w:pPr>
+              <w:tabs>
+                <w:tab w:val="left" w:pos="284"/>
+              </w:tabs>
+              <w:cnfStyle w:val="000000100000" w:firstRow="0" w:lastRow="0" w:firstColumn="0" w:lastColumn="0" w:oddVBand="0" w:evenVBand="0" w:oddHBand="1" w:evenHBand="0" w:firstRowFirstColumn="0" w:firstRowLastColumn="0" w:lastRowFirstColumn="0" w:lastRowLastColumn="0"/>
+              <w:rPr>
+                <w:lang w:val="en-GB"/>
+              </w:rPr>
+            </w:pPr>
+            <w:r>
+              <w:rPr>
+                <w:lang w:val="en-GB"/>
+              </w:rPr>
+              <w:t>System</w:t>
+            </w:r>
+          </w:p>
+        </w:tc>
+        <w:tc>
+          <w:tcPr>
+            <w:tcW w:w="7366" w:type="dxa"/>
+          </w:tcPr>
+          <w:p>
+            <w:pPr>
+              <w:tabs>
+                <w:tab w:val="left" w:pos="284"/>
+              </w:tabs>
+              <w:cnfStyle w:val="000000100000" w:firstRow="0" w:lastRow="0" w:firstColumn="0" w:lastColumn="0" w:oddVBand="0" w:evenVBand="0" w:oddHBand="1" w:evenHBand="0" w:firstRowFirstColumn="0" w:firstRowLastColumn="0" w:lastRowFirstColumn="0" w:lastRowLastColumn="0"/>
+              <w:rPr>
+                <w:lang w:val="en-GB"/>
+              </w:rPr>
+            </w:pPr>
+            <w:r>
+              <w:rPr>
+                <w:lang w:val="en-GB"/>
+              </w:rPr>
+              <w:t>User needs to be able to carry the pump with him</w:t>
             </w:r>
           </w:p>
         </w:tc>
@@ -918,19 +1575,13 @@
               <w:rPr>
                 <w:lang w:val="en-GB"/>
               </w:rPr>
-              <w:t>Non-F</w:t>
-            </w:r>
-            <w:r>
-              <w:rPr>
-                <w:lang w:val="en-GB"/>
-              </w:rPr>
-              <w:t xml:space="preserve">unctional </w:t>
-            </w:r>
-            <w:r>
-              <w:rPr>
-                <w:lang w:val="en-GB"/>
-              </w:rPr>
-              <w:t>R</w:t>
+              <w:t>Domain</w:t>
+            </w:r>
+            <w:r>
+              <w:rPr>
+                <w:lang w:val="en-GB"/>
+              </w:rPr>
+              <w:t xml:space="preserve"> R</w:t>
             </w:r>
             <w:r>
               <w:rPr>
@@ -1079,9 +1730,17 @@
             </w:pPr>
             <w:r>
               <w:rPr>
-                <w:lang w:val="en-GB"/>
-              </w:rPr>
-              <w:t>Simple maintenance</w:t>
+                <w:lang w:val="en-US"/>
+              </w:rPr>
+              <w:t>The used materials must no</w:t>
+            </w:r>
+            <w:bookmarkStart w:id="0" w:name="_GoBack"/>
+            <w:bookmarkEnd w:id="0"/>
+            <w:r>
+              <w:rPr>
+                <w:lang w:val="en-US"/>
+              </w:rPr>
+              <w:t>t cause any allergic reactions</w:t>
             </w:r>
           </w:p>
         </w:tc>
@@ -1154,7 +1813,7 @@
               <w:rPr>
                 <w:lang w:val="en-GB"/>
               </w:rPr>
-              <w:t>System has to be operational 99.99% of time</w:t>
+              <w:t xml:space="preserve">The pump has to be built to withstand physical impacts </w:t>
             </w:r>
           </w:p>
         </w:tc>
@@ -1224,556 +1883,8 @@
               <w:rPr>
                 <w:lang w:val="en-GB"/>
               </w:rPr>
-              <w:t>The system shall perform reliably and deliver the correct amount of insulin to counteract the current level of blood sugar</w:t>
-            </w:r>
-          </w:p>
-        </w:tc>
-      </w:tr>
-      <w:tr>
-        <w:trPr>
-          <w:cnfStyle w:val="000000100000" w:firstRow="0" w:lastRow="0" w:firstColumn="0" w:lastColumn="0" w:oddVBand="0" w:evenVBand="0" w:oddHBand="1" w:evenHBand="0" w:firstRowFirstColumn="0" w:firstRowLastColumn="0" w:lastRowFirstColumn="0" w:lastRowLastColumn="0"/>
-        </w:trPr>
-        <w:tc>
-          <w:tcPr>
-            <w:cnfStyle w:val="001000000000" w:firstRow="0" w:lastRow="0" w:firstColumn="1" w:lastColumn="0" w:oddVBand="0" w:evenVBand="0" w:oddHBand="0" w:evenHBand="0" w:firstRowFirstColumn="0" w:firstRowLastColumn="0" w:lastRowFirstColumn="0" w:lastRowLastColumn="0"/>
-            <w:tcW w:w="625" w:type="dxa"/>
-          </w:tcPr>
-          <w:p>
-            <w:pPr>
-              <w:tabs>
-                <w:tab w:val="left" w:pos="284"/>
-              </w:tabs>
-              <w:rPr>
-                <w:b w:val="0"/>
-                <w:lang w:val="en-GB"/>
-              </w:rPr>
-            </w:pPr>
-            <w:r>
-              <w:rPr>
-                <w:b w:val="0"/>
-                <w:lang w:val="en-GB"/>
-              </w:rPr>
-              <w:t>4</w:t>
-            </w:r>
-          </w:p>
-        </w:tc>
-        <w:tc>
-          <w:tcPr>
-            <w:tcW w:w="1071" w:type="dxa"/>
-          </w:tcPr>
-          <w:p>
-            <w:pPr>
-              <w:tabs>
-                <w:tab w:val="left" w:pos="284"/>
-              </w:tabs>
-              <w:cnfStyle w:val="000000100000" w:firstRow="0" w:lastRow="0" w:firstColumn="0" w:lastColumn="0" w:oddVBand="0" w:evenVBand="0" w:oddHBand="1" w:evenHBand="0" w:firstRowFirstColumn="0" w:firstRowLastColumn="0" w:lastRowFirstColumn="0" w:lastRowLastColumn="0"/>
-              <w:rPr>
-                <w:lang w:val="en-GB"/>
-              </w:rPr>
-            </w:pPr>
-            <w:r>
-              <w:rPr>
-                <w:lang w:val="en-GB"/>
-              </w:rPr>
-              <w:t>User</w:t>
-            </w:r>
-          </w:p>
-        </w:tc>
-        <w:tc>
-          <w:tcPr>
-            <w:tcW w:w="7366" w:type="dxa"/>
-          </w:tcPr>
-          <w:p>
-            <w:pPr>
-              <w:tabs>
-                <w:tab w:val="left" w:pos="284"/>
-              </w:tabs>
-              <w:cnfStyle w:val="000000100000" w:firstRow="0" w:lastRow="0" w:firstColumn="0" w:lastColumn="0" w:oddVBand="0" w:evenVBand="0" w:oddHBand="1" w:evenHBand="0" w:firstRowFirstColumn="0" w:firstRowLastColumn="0" w:lastRowFirstColumn="0" w:lastRowLastColumn="0"/>
-              <w:rPr>
-                <w:lang w:val="en-GB"/>
-              </w:rPr>
-            </w:pPr>
-            <w:r>
-              <w:rPr>
-                <w:lang w:val="en-GB"/>
-              </w:rPr>
-              <w:t>The user shall be able to use all the system functions after two hours of training</w:t>
-            </w:r>
-          </w:p>
-        </w:tc>
-      </w:tr>
-      <w:tr>
-        <w:tc>
-          <w:tcPr>
-            <w:cnfStyle w:val="001000000000" w:firstRow="0" w:lastRow="0" w:firstColumn="1" w:lastColumn="0" w:oddVBand="0" w:evenVBand="0" w:oddHBand="0" w:evenHBand="0" w:firstRowFirstColumn="0" w:firstRowLastColumn="0" w:lastRowFirstColumn="0" w:lastRowLastColumn="0"/>
-            <w:tcW w:w="625" w:type="dxa"/>
-          </w:tcPr>
-          <w:p>
-            <w:pPr>
-              <w:tabs>
-                <w:tab w:val="left" w:pos="284"/>
-              </w:tabs>
-              <w:rPr>
-                <w:b w:val="0"/>
-                <w:lang w:val="en-GB"/>
-              </w:rPr>
-            </w:pPr>
-            <w:r>
-              <w:rPr>
-                <w:b w:val="0"/>
-                <w:lang w:val="en-GB"/>
-              </w:rPr>
-              <w:t>5</w:t>
-            </w:r>
-          </w:p>
-        </w:tc>
-        <w:tc>
-          <w:tcPr>
-            <w:tcW w:w="1071" w:type="dxa"/>
-          </w:tcPr>
-          <w:p>
-            <w:pPr>
-              <w:tabs>
-                <w:tab w:val="left" w:pos="284"/>
-              </w:tabs>
-              <w:cnfStyle w:val="000000000000" w:firstRow="0" w:lastRow="0" w:firstColumn="0" w:lastColumn="0" w:oddVBand="0" w:evenVBand="0" w:oddHBand="0" w:evenHBand="0" w:firstRowFirstColumn="0" w:firstRowLastColumn="0" w:lastRowFirstColumn="0" w:lastRowLastColumn="0"/>
-              <w:rPr>
-                <w:lang w:val="en-GB"/>
-              </w:rPr>
-            </w:pPr>
-            <w:r>
-              <w:rPr>
-                <w:lang w:val="en-GB"/>
-              </w:rPr>
-              <w:t>System</w:t>
-            </w:r>
-          </w:p>
-        </w:tc>
-        <w:tc>
-          <w:tcPr>
-            <w:tcW w:w="7366" w:type="dxa"/>
-          </w:tcPr>
-          <w:p>
-            <w:pPr>
-              <w:tabs>
-                <w:tab w:val="left" w:pos="284"/>
-              </w:tabs>
-              <w:cnfStyle w:val="000000000000" w:firstRow="0" w:lastRow="0" w:firstColumn="0" w:lastColumn="0" w:oddVBand="0" w:evenVBand="0" w:oddHBand="0" w:evenHBand="0" w:firstRowFirstColumn="0" w:firstRowLastColumn="0" w:lastRowFirstColumn="0" w:lastRowLastColumn="0"/>
-              <w:rPr>
-                <w:lang w:val="en-GB"/>
-              </w:rPr>
-            </w:pPr>
-            <w:r>
-              <w:rPr>
-                <w:lang w:val="en-GB"/>
-              </w:rPr>
-              <w:t>The audible alarm shall be sounded when any error condition is discovered and a diagnostic message should be displayed</w:t>
-            </w:r>
-          </w:p>
-        </w:tc>
-      </w:tr>
-      <w:tr>
-        <w:trPr>
-          <w:cnfStyle w:val="000000100000" w:firstRow="0" w:lastRow="0" w:firstColumn="0" w:lastColumn="0" w:oddVBand="0" w:evenVBand="0" w:oddHBand="1" w:evenHBand="0" w:firstRowFirstColumn="0" w:firstRowLastColumn="0" w:lastRowFirstColumn="0" w:lastRowLastColumn="0"/>
-        </w:trPr>
-        <w:tc>
-          <w:tcPr>
-            <w:cnfStyle w:val="001000000000" w:firstRow="0" w:lastRow="0" w:firstColumn="1" w:lastColumn="0" w:oddVBand="0" w:evenVBand="0" w:oddHBand="0" w:evenHBand="0" w:firstRowFirstColumn="0" w:firstRowLastColumn="0" w:lastRowFirstColumn="0" w:lastRowLastColumn="0"/>
-            <w:tcW w:w="625" w:type="dxa"/>
-          </w:tcPr>
-          <w:p>
-            <w:pPr>
-              <w:tabs>
-                <w:tab w:val="left" w:pos="284"/>
-              </w:tabs>
-              <w:rPr>
-                <w:b w:val="0"/>
-                <w:lang w:val="en-GB"/>
-              </w:rPr>
-            </w:pPr>
-            <w:r>
-              <w:rPr>
-                <w:b w:val="0"/>
-                <w:lang w:val="en-GB"/>
-              </w:rPr>
-              <w:t>6</w:t>
-            </w:r>
-          </w:p>
-        </w:tc>
-        <w:tc>
-          <w:tcPr>
-            <w:tcW w:w="1071" w:type="dxa"/>
-          </w:tcPr>
-          <w:p>
-            <w:pPr>
-              <w:tabs>
-                <w:tab w:val="left" w:pos="284"/>
-              </w:tabs>
-              <w:cnfStyle w:val="000000100000" w:firstRow="0" w:lastRow="0" w:firstColumn="0" w:lastColumn="0" w:oddVBand="0" w:evenVBand="0" w:oddHBand="1" w:evenHBand="0" w:firstRowFirstColumn="0" w:firstRowLastColumn="0" w:lastRowFirstColumn="0" w:lastRowLastColumn="0"/>
-              <w:rPr>
-                <w:lang w:val="en-GB"/>
-              </w:rPr>
-            </w:pPr>
-            <w:r>
-              <w:rPr>
-                <w:lang w:val="en-GB"/>
-              </w:rPr>
-              <w:t>System</w:t>
-            </w:r>
-          </w:p>
-        </w:tc>
-        <w:tc>
-          <w:tcPr>
-            <w:tcW w:w="7366" w:type="dxa"/>
-          </w:tcPr>
-          <w:p>
-            <w:pPr>
-              <w:tabs>
-                <w:tab w:val="left" w:pos="284"/>
-              </w:tabs>
-              <w:cnfStyle w:val="000000100000" w:firstRow="0" w:lastRow="0" w:firstColumn="0" w:lastColumn="0" w:oddVBand="0" w:evenVBand="0" w:oddHBand="1" w:evenHBand="0" w:firstRowFirstColumn="0" w:firstRowLastColumn="0" w:lastRowFirstColumn="0" w:lastRowLastColumn="0"/>
-              <w:rPr>
-                <w:lang w:val="en-GB"/>
-              </w:rPr>
-            </w:pPr>
-            <w:r>
-              <w:rPr>
-                <w:lang w:val="en-GB"/>
-              </w:rPr>
-              <w:t>On loss of power, a battery backup must ensure power for another 8 hours</w:t>
-            </w:r>
-          </w:p>
-        </w:tc>
-      </w:tr>
-      <w:tr>
-        <w:tc>
-          <w:tcPr>
-            <w:cnfStyle w:val="001000000000" w:firstRow="0" w:lastRow="0" w:firstColumn="1" w:lastColumn="0" w:oddVBand="0" w:evenVBand="0" w:oddHBand="0" w:evenHBand="0" w:firstRowFirstColumn="0" w:firstRowLastColumn="0" w:lastRowFirstColumn="0" w:lastRowLastColumn="0"/>
-            <w:tcW w:w="625" w:type="dxa"/>
-          </w:tcPr>
-          <w:p>
-            <w:pPr>
-              <w:tabs>
-                <w:tab w:val="left" w:pos="284"/>
-              </w:tabs>
-              <w:rPr>
-                <w:b w:val="0"/>
-                <w:lang w:val="en-GB"/>
-              </w:rPr>
-            </w:pPr>
-            <w:r>
-              <w:rPr>
-                <w:b w:val="0"/>
-                <w:lang w:val="en-GB"/>
-              </w:rPr>
-              <w:t>7</w:t>
-            </w:r>
-          </w:p>
-        </w:tc>
-        <w:tc>
-          <w:tcPr>
-            <w:tcW w:w="1071" w:type="dxa"/>
-          </w:tcPr>
-          <w:p>
-            <w:pPr>
-              <w:tabs>
-                <w:tab w:val="left" w:pos="284"/>
-              </w:tabs>
-              <w:cnfStyle w:val="000000000000" w:firstRow="0" w:lastRow="0" w:firstColumn="0" w:lastColumn="0" w:oddVBand="0" w:evenVBand="0" w:oddHBand="0" w:evenHBand="0" w:firstRowFirstColumn="0" w:firstRowLastColumn="0" w:lastRowFirstColumn="0" w:lastRowLastColumn="0"/>
-              <w:rPr>
-                <w:lang w:val="en-GB"/>
-              </w:rPr>
-            </w:pPr>
-            <w:r>
-              <w:rPr>
-                <w:lang w:val="en-GB"/>
-              </w:rPr>
-              <w:t>System</w:t>
-            </w:r>
-          </w:p>
-        </w:tc>
-        <w:tc>
-          <w:tcPr>
-            <w:tcW w:w="7366" w:type="dxa"/>
-          </w:tcPr>
-          <w:p>
-            <w:pPr>
-              <w:tabs>
-                <w:tab w:val="left" w:pos="284"/>
-              </w:tabs>
-              <w:cnfStyle w:val="000000000000" w:firstRow="0" w:lastRow="0" w:firstColumn="0" w:lastColumn="0" w:oddVBand="0" w:evenVBand="0" w:oddHBand="0" w:evenHBand="0" w:firstRowFirstColumn="0" w:firstRowLastColumn="0" w:lastRowFirstColumn="0" w:lastRowLastColumn="0"/>
-              <w:rPr>
-                <w:lang w:val="en-GB"/>
-              </w:rPr>
-            </w:pPr>
-            <w:r>
-              <w:rPr>
-                <w:lang w:val="en-GB"/>
-              </w:rPr>
-              <w:t>The system shall be available to deliver insulin when required</w:t>
-            </w:r>
-          </w:p>
-        </w:tc>
-      </w:tr>
-    </w:tbl>
-    <w:p>
-      <w:pPr>
-        <w:tabs>
-          <w:tab w:val="left" w:pos="284"/>
-        </w:tabs>
-        <w:rPr>
-          <w:lang w:val="en-GB"/>
-        </w:rPr>
-      </w:pPr>
-    </w:p>
-    <w:tbl>
-      <w:tblPr>
-        <w:tblStyle w:val="EinfacheTabelle1"/>
-        <w:tblW w:w="0" w:type="auto"/>
-        <w:tblLook w:val="04A0" w:firstRow="1" w:lastRow="0" w:firstColumn="1" w:lastColumn="0" w:noHBand="0" w:noVBand="1"/>
-      </w:tblPr>
-      <w:tblGrid>
-        <w:gridCol w:w="625"/>
-        <w:gridCol w:w="1071"/>
-        <w:gridCol w:w="7366"/>
-      </w:tblGrid>
-      <w:tr>
-        <w:trPr>
-          <w:cnfStyle w:val="100000000000" w:firstRow="1" w:lastRow="0" w:firstColumn="0" w:lastColumn="0" w:oddVBand="0" w:evenVBand="0" w:oddHBand="0" w:evenHBand="0" w:firstRowFirstColumn="0" w:firstRowLastColumn="0" w:lastRowFirstColumn="0" w:lastRowLastColumn="0"/>
-        </w:trPr>
-        <w:tc>
-          <w:tcPr>
-            <w:cnfStyle w:val="001000000000" w:firstRow="0" w:lastRow="0" w:firstColumn="1" w:lastColumn="0" w:oddVBand="0" w:evenVBand="0" w:oddHBand="0" w:evenHBand="0" w:firstRowFirstColumn="0" w:firstRowLastColumn="0" w:lastRowFirstColumn="0" w:lastRowLastColumn="0"/>
-            <w:tcW w:w="9062" w:type="dxa"/>
-            <w:gridSpan w:val="3"/>
-          </w:tcPr>
-          <w:p>
-            <w:pPr>
-              <w:tabs>
-                <w:tab w:val="left" w:pos="284"/>
-              </w:tabs>
-              <w:rPr>
-                <w:lang w:val="en-GB"/>
-              </w:rPr>
-            </w:pPr>
-            <w:r>
-              <w:rPr>
-                <w:lang w:val="en-GB"/>
-              </w:rPr>
-              <w:t>Domain</w:t>
-            </w:r>
-            <w:r>
-              <w:rPr>
-                <w:lang w:val="en-GB"/>
-              </w:rPr>
-              <w:t xml:space="preserve"> R</w:t>
-            </w:r>
-            <w:r>
-              <w:rPr>
-                <w:lang w:val="en-GB"/>
-              </w:rPr>
-              <w:t>equirements</w:t>
-            </w:r>
-          </w:p>
-        </w:tc>
-      </w:tr>
-      <w:tr>
-        <w:trPr>
-          <w:cnfStyle w:val="000000100000" w:firstRow="0" w:lastRow="0" w:firstColumn="0" w:lastColumn="0" w:oddVBand="0" w:evenVBand="0" w:oddHBand="1" w:evenHBand="0" w:firstRowFirstColumn="0" w:firstRowLastColumn="0" w:lastRowFirstColumn="0" w:lastRowLastColumn="0"/>
-        </w:trPr>
-        <w:tc>
-          <w:tcPr>
-            <w:cnfStyle w:val="001000000000" w:firstRow="0" w:lastRow="0" w:firstColumn="1" w:lastColumn="0" w:oddVBand="0" w:evenVBand="0" w:oddHBand="0" w:evenHBand="0" w:firstRowFirstColumn="0" w:firstRowLastColumn="0" w:lastRowFirstColumn="0" w:lastRowLastColumn="0"/>
-            <w:tcW w:w="625" w:type="dxa"/>
-          </w:tcPr>
-          <w:p>
-            <w:pPr>
-              <w:tabs>
-                <w:tab w:val="left" w:pos="284"/>
-              </w:tabs>
-              <w:rPr>
-                <w:lang w:val="en-GB"/>
-              </w:rPr>
-            </w:pPr>
-            <w:r>
-              <w:rPr>
-                <w:lang w:val="en-GB"/>
-              </w:rPr>
-              <w:t>N°</w:t>
-            </w:r>
-          </w:p>
-        </w:tc>
-        <w:tc>
-          <w:tcPr>
-            <w:tcW w:w="1071" w:type="dxa"/>
-          </w:tcPr>
-          <w:p>
-            <w:pPr>
-              <w:tabs>
-                <w:tab w:val="left" w:pos="284"/>
-              </w:tabs>
-              <w:cnfStyle w:val="000000100000" w:firstRow="0" w:lastRow="0" w:firstColumn="0" w:lastColumn="0" w:oddVBand="0" w:evenVBand="0" w:oddHBand="1" w:evenHBand="0" w:firstRowFirstColumn="0" w:firstRowLastColumn="0" w:lastRowFirstColumn="0" w:lastRowLastColumn="0"/>
-              <w:rPr>
-                <w:b/>
-                <w:lang w:val="en-GB"/>
-              </w:rPr>
-            </w:pPr>
-            <w:r>
-              <w:rPr>
-                <w:b/>
-                <w:lang w:val="en-GB"/>
-              </w:rPr>
-              <w:t>Roll</w:t>
-            </w:r>
-          </w:p>
-        </w:tc>
-        <w:tc>
-          <w:tcPr>
-            <w:tcW w:w="7366" w:type="dxa"/>
-          </w:tcPr>
-          <w:p>
-            <w:pPr>
-              <w:tabs>
-                <w:tab w:val="left" w:pos="284"/>
-              </w:tabs>
-              <w:cnfStyle w:val="000000100000" w:firstRow="0" w:lastRow="0" w:firstColumn="0" w:lastColumn="0" w:oddVBand="0" w:evenVBand="0" w:oddHBand="1" w:evenHBand="0" w:firstRowFirstColumn="0" w:firstRowLastColumn="0" w:lastRowFirstColumn="0" w:lastRowLastColumn="0"/>
-              <w:rPr>
-                <w:b/>
-                <w:lang w:val="en-GB"/>
-              </w:rPr>
-            </w:pPr>
-            <w:r>
-              <w:rPr>
-                <w:b/>
-                <w:lang w:val="en-GB"/>
-              </w:rPr>
-              <w:t>Description</w:t>
-            </w:r>
-          </w:p>
-        </w:tc>
-      </w:tr>
-      <w:tr>
-        <w:tc>
-          <w:tcPr>
-            <w:cnfStyle w:val="001000000000" w:firstRow="0" w:lastRow="0" w:firstColumn="1" w:lastColumn="0" w:oddVBand="0" w:evenVBand="0" w:oddHBand="0" w:evenHBand="0" w:firstRowFirstColumn="0" w:firstRowLastColumn="0" w:lastRowFirstColumn="0" w:lastRowLastColumn="0"/>
-            <w:tcW w:w="625" w:type="dxa"/>
-          </w:tcPr>
-          <w:p>
-            <w:pPr>
-              <w:tabs>
-                <w:tab w:val="left" w:pos="284"/>
-              </w:tabs>
-              <w:rPr>
-                <w:b w:val="0"/>
-                <w:lang w:val="en-GB"/>
-              </w:rPr>
-            </w:pPr>
-            <w:r>
-              <w:rPr>
-                <w:b w:val="0"/>
-                <w:lang w:val="en-GB"/>
-              </w:rPr>
-              <w:t>1</w:t>
-            </w:r>
-          </w:p>
-        </w:tc>
-        <w:tc>
-          <w:tcPr>
-            <w:tcW w:w="1071" w:type="dxa"/>
-          </w:tcPr>
-          <w:p>
-            <w:pPr>
-              <w:tabs>
-                <w:tab w:val="left" w:pos="284"/>
-              </w:tabs>
-              <w:cnfStyle w:val="000000000000" w:firstRow="0" w:lastRow="0" w:firstColumn="0" w:lastColumn="0" w:oddVBand="0" w:evenVBand="0" w:oddHBand="0" w:evenHBand="0" w:firstRowFirstColumn="0" w:firstRowLastColumn="0" w:lastRowFirstColumn="0" w:lastRowLastColumn="0"/>
-              <w:rPr>
-                <w:lang w:val="en-GB"/>
-              </w:rPr>
-            </w:pPr>
-          </w:p>
-        </w:tc>
-        <w:tc>
-          <w:tcPr>
-            <w:tcW w:w="7366" w:type="dxa"/>
-          </w:tcPr>
-          <w:p>
-            <w:pPr>
-              <w:tabs>
-                <w:tab w:val="left" w:pos="284"/>
-              </w:tabs>
-              <w:cnfStyle w:val="000000000000" w:firstRow="0" w:lastRow="0" w:firstColumn="0" w:lastColumn="0" w:oddVBand="0" w:evenVBand="0" w:oddHBand="0" w:evenHBand="0" w:firstRowFirstColumn="0" w:firstRowLastColumn="0" w:lastRowFirstColumn="0" w:lastRowLastColumn="0"/>
-              <w:rPr>
-                <w:lang w:val="en-GB"/>
-              </w:rPr>
-            </w:pPr>
-            <w:r>
-              <w:rPr>
-                <w:lang w:val="en-US"/>
-              </w:rPr>
-              <w:t>The user interface shall be menu driven</w:t>
-            </w:r>
-          </w:p>
-        </w:tc>
-      </w:tr>
-      <w:tr>
-        <w:trPr>
-          <w:cnfStyle w:val="000000100000" w:firstRow="0" w:lastRow="0" w:firstColumn="0" w:lastColumn="0" w:oddVBand="0" w:evenVBand="0" w:oddHBand="1" w:evenHBand="0" w:firstRowFirstColumn="0" w:firstRowLastColumn="0" w:lastRowFirstColumn="0" w:lastRowLastColumn="0"/>
-        </w:trPr>
-        <w:tc>
-          <w:tcPr>
-            <w:cnfStyle w:val="001000000000" w:firstRow="0" w:lastRow="0" w:firstColumn="1" w:lastColumn="0" w:oddVBand="0" w:evenVBand="0" w:oddHBand="0" w:evenHBand="0" w:firstRowFirstColumn="0" w:firstRowLastColumn="0" w:lastRowFirstColumn="0" w:lastRowLastColumn="0"/>
-            <w:tcW w:w="625" w:type="dxa"/>
-          </w:tcPr>
-          <w:p>
-            <w:pPr>
-              <w:tabs>
-                <w:tab w:val="left" w:pos="284"/>
-              </w:tabs>
-              <w:rPr>
-                <w:b w:val="0"/>
-                <w:lang w:val="en-GB"/>
-              </w:rPr>
-            </w:pPr>
-            <w:r>
-              <w:rPr>
-                <w:b w:val="0"/>
-                <w:lang w:val="en-GB"/>
-              </w:rPr>
-              <w:t>2</w:t>
-            </w:r>
-          </w:p>
-        </w:tc>
-        <w:tc>
-          <w:tcPr>
-            <w:tcW w:w="1071" w:type="dxa"/>
-          </w:tcPr>
-          <w:p>
-            <w:pPr>
-              <w:tabs>
-                <w:tab w:val="left" w:pos="284"/>
-              </w:tabs>
-              <w:cnfStyle w:val="000000100000" w:firstRow="0" w:lastRow="0" w:firstColumn="0" w:lastColumn="0" w:oddVBand="0" w:evenVBand="0" w:oddHBand="1" w:evenHBand="0" w:firstRowFirstColumn="0" w:firstRowLastColumn="0" w:lastRowFirstColumn="0" w:lastRowLastColumn="0"/>
-              <w:rPr>
-                <w:lang w:val="en-GB"/>
-              </w:rPr>
-            </w:pPr>
-          </w:p>
-        </w:tc>
-        <w:tc>
-          <w:tcPr>
-            <w:tcW w:w="7366" w:type="dxa"/>
-          </w:tcPr>
-          <w:p>
-            <w:pPr>
-              <w:tabs>
-                <w:tab w:val="left" w:pos="284"/>
-              </w:tabs>
-              <w:cnfStyle w:val="000000100000" w:firstRow="0" w:lastRow="0" w:firstColumn="0" w:lastColumn="0" w:oddVBand="0" w:evenVBand="0" w:oddHBand="1" w:evenHBand="0" w:firstRowFirstColumn="0" w:firstRowLastColumn="0" w:lastRowFirstColumn="0" w:lastRowLastColumn="0"/>
-              <w:rPr>
-                <w:lang w:val="en-GB"/>
-              </w:rPr>
-            </w:pPr>
+              <w:t>Pump needs to be water proof</w:t>
+            </w:r>
           </w:p>
         </w:tc>
       </w:tr>
@@ -1799,8 +1910,8 @@
 </file>
 
 <file path=word/numbering.xml><?xml version="1.0" encoding="utf-8"?>
-<w:numbering xmlns:wpc="http://schemas.microsoft.com/office/word/2010/wordprocessingCanvas" xmlns:mo="http://schemas.microsoft.com/office/mac/office/2008/main" xmlns:mc="http://schemas.openxmlformats.org/markup-compatibility/2006" xmlns:mv="urn:schemas-microsoft-com:mac:vml" xmlns:o="urn:schemas-microsoft-com:office:office" xmlns:r="http://schemas.openxmlformats.org/officeDocument/2006/relationships" xmlns:m="http://schemas.openxmlformats.org/officeDocument/2006/math" xmlns:v="urn:schemas-microsoft-com:vml" xmlns:wp14="http://schemas.microsoft.com/office/word/2010/wordprocessingDrawing" xmlns:wp="http://schemas.openxmlformats.org/drawingml/2006/wordprocessingDrawing" xmlns:w10="urn:schemas-microsoft-com:office:word" xmlns:w="http://schemas.openxmlformats.org/wordprocessingml/2006/main" xmlns:w14="http://schemas.microsoft.com/office/word/2010/wordml" xmlns:w15="http://schemas.microsoft.com/office/word/2012/wordml" xmlns:wpg="http://schemas.microsoft.com/office/word/2010/wordprocessingGroup" xmlns:wpi="http://schemas.microsoft.com/office/word/2010/wordprocessingInk" xmlns:wne="http://schemas.microsoft.com/office/word/2006/wordml" xmlns:wps="http://schemas.microsoft.com/office/word/2010/wordprocessingShape" mc:Ignorable="w14 w15 wp14">
-  <w:abstractNum w:abstractNumId="0">
+<w:numbering xmlns:wpc="http://schemas.microsoft.com/office/word/2010/wordprocessingCanvas" xmlns:mc="http://schemas.openxmlformats.org/markup-compatibility/2006" xmlns:o="urn:schemas-microsoft-com:office:office" xmlns:r="http://schemas.openxmlformats.org/officeDocument/2006/relationships" xmlns:m="http://schemas.openxmlformats.org/officeDocument/2006/math" xmlns:v="urn:schemas-microsoft-com:vml" xmlns:wp14="http://schemas.microsoft.com/office/word/2010/wordprocessingDrawing" xmlns:wp="http://schemas.openxmlformats.org/drawingml/2006/wordprocessingDrawing" xmlns:w10="urn:schemas-microsoft-com:office:word" xmlns:w="http://schemas.openxmlformats.org/wordprocessingml/2006/main" xmlns:w14="http://schemas.microsoft.com/office/word/2010/wordml" xmlns:w15="http://schemas.microsoft.com/office/word/2012/wordml" xmlns:wpg="http://schemas.microsoft.com/office/word/2010/wordprocessingGroup" xmlns:wpi="http://schemas.microsoft.com/office/word/2010/wordprocessingInk" xmlns:wne="http://schemas.microsoft.com/office/word/2006/wordml" xmlns:wps="http://schemas.microsoft.com/office/word/2010/wordprocessingShape" mc:Ignorable="w14 w15 wp14">
+  <w:abstractNum w:abstractNumId="0" w15:restartNumberingAfterBreak="0">
     <w:nsid w:val="00000001"/>
     <w:multiLevelType w:val="hybridMultilevel"/>
     <w:tmpl w:val="00000001"/>
@@ -1854,7 +1965,7 @@
       <w:lvlJc w:val="left"/>
     </w:lvl>
   </w:abstractNum>
-  <w:abstractNum w:abstractNumId="1">
+  <w:abstractNum w:abstractNumId="1" w15:restartNumberingAfterBreak="0">
     <w:nsid w:val="283067D1"/>
     <w:multiLevelType w:val="hybridMultilevel"/>
     <w:tmpl w:val="DFAC7F48"/>
@@ -1967,7 +2078,7 @@
       </w:rPr>
     </w:lvl>
   </w:abstractNum>
-  <w:abstractNum w:abstractNumId="2">
+  <w:abstractNum w:abstractNumId="2" w15:restartNumberingAfterBreak="0">
     <w:nsid w:val="62C02A83"/>
     <w:multiLevelType w:val="hybridMultilevel"/>
     <w:tmpl w:val="29227A86"/>
@@ -2085,7 +2196,7 @@
       </w:pPr>
     </w:pPrDefault>
   </w:docDefaults>
-  <w:latentStyles w:defLockedState="0" w:defUIPriority="99" w:defSemiHidden="0" w:defUnhideWhenUsed="0" w:defQFormat="0" w:count="382">
+  <w:latentStyles w:defLockedState="0" w:defUIPriority="99" w:defSemiHidden="0" w:defUnhideWhenUsed="0" w:defQFormat="0" w:count="371">
     <w:lsdException w:name="Normal" w:uiPriority="0" w:qFormat="1"/>
     <w:lsdException w:name="heading 1" w:uiPriority="9" w:qFormat="1"/>
     <w:lsdException w:name="heading 2" w:semiHidden="1" w:uiPriority="9" w:unhideWhenUsed="1" w:qFormat="1"/>
@@ -2457,8 +2568,6 @@
     <w:lsdException w:name="List Table 5 Dark Accent 6" w:uiPriority="50"/>
     <w:lsdException w:name="List Table 6 Colorful Accent 6" w:uiPriority="51"/>
     <w:lsdException w:name="List Table 7 Colorful Accent 6" w:uiPriority="52"/>
-    <w:lsdException w:name="Mention" w:semiHidden="1" w:unhideWhenUsed="1"/>
-    <w:lsdException w:name="Smart Hyperlink" w:semiHidden="1" w:unhideWhenUsed="1"/>
   </w:latentStyles>
   <w:style w:type="paragraph" w:default="1" w:styleId="Standard">
     <w:name w:val="Normal"/>
@@ -2485,9 +2594,32 @@
       <w:szCs w:val="32"/>
     </w:rPr>
   </w:style>
+  <w:style w:type="paragraph" w:styleId="berschrift2">
+    <w:name w:val="heading 2"/>
+    <w:basedOn w:val="Standard"/>
+    <w:next w:val="Standard"/>
+    <w:link w:val="berschrift2Zchn"/>
+    <w:uiPriority w:val="9"/>
+    <w:unhideWhenUsed/>
+    <w:qFormat/>
+    <w:rsid w:val="00B9609F"/>
+    <w:pPr>
+      <w:keepNext/>
+      <w:keepLines/>
+      <w:spacing w:before="40" w:after="0"/>
+      <w:outlineLvl w:val="1"/>
+    </w:pPr>
+    <w:rPr>
+      <w:rFonts w:asciiTheme="majorHAnsi" w:eastAsiaTheme="majorEastAsia" w:hAnsiTheme="majorHAnsi" w:cstheme="majorBidi"/>
+      <w:color w:val="2E74B5" w:themeColor="accent1" w:themeShade="BF"/>
+      <w:sz w:val="26"/>
+      <w:szCs w:val="26"/>
+    </w:rPr>
+  </w:style>
   <w:style w:type="character" w:default="1" w:styleId="Absatz-Standardschriftart">
     <w:name w:val="Default Paragraph Font"/>
     <w:uiPriority w:val="1"/>
+    <w:semiHidden/>
     <w:unhideWhenUsed/>
   </w:style>
   <w:style w:type="table" w:default="1" w:styleId="NormaleTabelle">
@@ -2544,7 +2676,6 @@
       <w:spacing w:after="0" w:line="240" w:lineRule="auto"/>
     </w:pPr>
     <w:tblPr>
-      <w:tblInd w:w="0" w:type="dxa"/>
       <w:tblBorders>
         <w:top w:val="single" w:sz="4" w:space="0" w:color="auto"/>
         <w:left w:val="single" w:sz="4" w:space="0" w:color="auto"/>
@@ -2553,12 +2684,6 @@
         <w:insideH w:val="single" w:sz="4" w:space="0" w:color="auto"/>
         <w:insideV w:val="single" w:sz="4" w:space="0" w:color="auto"/>
       </w:tblBorders>
-      <w:tblCellMar>
-        <w:top w:w="0" w:type="dxa"/>
-        <w:left w:w="108" w:type="dxa"/>
-        <w:bottom w:w="0" w:type="dxa"/>
-        <w:right w:w="108" w:type="dxa"/>
-      </w:tblCellMar>
     </w:tblPr>
   </w:style>
   <w:style w:type="table" w:styleId="EinfacheTabelle1">
@@ -2572,7 +2697,6 @@
     <w:tblPr>
       <w:tblStyleRowBandSize w:val="1"/>
       <w:tblStyleColBandSize w:val="1"/>
-      <w:tblInd w:w="0" w:type="dxa"/>
       <w:tblBorders>
         <w:top w:val="single" w:sz="4" w:space="0" w:color="BFBFBF" w:themeColor="background1" w:themeShade="BF"/>
         <w:left w:val="single" w:sz="4" w:space="0" w:color="BFBFBF" w:themeColor="background1" w:themeShade="BF"/>
@@ -2581,12 +2705,6 @@
         <w:insideH w:val="single" w:sz="4" w:space="0" w:color="BFBFBF" w:themeColor="background1" w:themeShade="BF"/>
         <w:insideV w:val="single" w:sz="4" w:space="0" w:color="BFBFBF" w:themeColor="background1" w:themeShade="BF"/>
       </w:tblBorders>
-      <w:tblCellMar>
-        <w:top w:w="0" w:type="dxa"/>
-        <w:left w:w="108" w:type="dxa"/>
-        <w:bottom w:w="0" w:type="dxa"/>
-        <w:right w:w="108" w:type="dxa"/>
-      </w:tblCellMar>
     </w:tblPr>
     <w:tblStylePr w:type="firstRow">
       <w:rPr>
@@ -2630,6 +2748,19 @@
         <w:shd w:val="clear" w:color="auto" w:fill="F2F2F2" w:themeFill="background1" w:themeFillShade="F2"/>
       </w:tcPr>
     </w:tblStylePr>
+  </w:style>
+  <w:style w:type="character" w:customStyle="1" w:styleId="berschrift2Zchn">
+    <w:name w:val="Überschrift 2 Zchn"/>
+    <w:basedOn w:val="Absatz-Standardschriftart"/>
+    <w:link w:val="berschrift2"/>
+    <w:uiPriority w:val="9"/>
+    <w:rsid w:val="00B9609F"/>
+    <w:rPr>
+      <w:rFonts w:asciiTheme="majorHAnsi" w:eastAsiaTheme="majorEastAsia" w:hAnsiTheme="majorHAnsi" w:cstheme="majorBidi"/>
+      <w:color w:val="2E74B5" w:themeColor="accent1" w:themeShade="BF"/>
+      <w:sz w:val="26"/>
+      <w:szCs w:val="26"/>
+    </w:rPr>
   </w:style>
 </w:styles>
 </file>

</xml_diff>